<commit_message>
2 queries gemaakt, soort van
</commit_message>
<xml_diff>
--- a/Queries.docx
+++ b/Queries.docx
@@ -77,6 +77,456 @@
     </w:p>
     <w:p>
       <w:pPr>
+        <w:autoSpaceDE w:val="0"/>
+        <w:autoSpaceDN w:val="0"/>
+        <w:adjustRightInd w:val="0"/>
+        <w:spacing w:after="0" w:line="240" w:lineRule="auto"/>
+        <w:rPr>
+          <w:rFonts w:ascii="Consolas" w:hAnsi="Consolas" w:cs="Consolas"/>
+          <w:color w:val="000000"/>
+          <w:sz w:val="19"/>
+          <w:szCs w:val="19"/>
+          <w:highlight w:val="white"/>
+        </w:rPr>
+      </w:pPr>
+      <w:r>
+        <w:rPr>
+          <w:rFonts w:ascii="Consolas" w:hAnsi="Consolas" w:cs="Consolas"/>
+          <w:color w:val="0000FF"/>
+          <w:sz w:val="19"/>
+          <w:szCs w:val="19"/>
+          <w:highlight w:val="white"/>
+        </w:rPr>
+        <w:t>SELECT</w:t>
+      </w:r>
+      <w:r>
+        <w:rPr>
+          <w:rFonts w:ascii="Consolas" w:hAnsi="Consolas" w:cs="Consolas"/>
+          <w:color w:val="000000"/>
+          <w:sz w:val="19"/>
+          <w:szCs w:val="19"/>
+          <w:highlight w:val="white"/>
+        </w:rPr>
+        <w:t xml:space="preserve"> </w:t>
+      </w:r>
+      <w:r>
+        <w:rPr>
+          <w:rFonts w:ascii="Consolas" w:hAnsi="Consolas" w:cs="Consolas"/>
+          <w:color w:val="0000FF"/>
+          <w:sz w:val="19"/>
+          <w:szCs w:val="19"/>
+          <w:highlight w:val="white"/>
+        </w:rPr>
+        <w:t>Name</w:t>
+      </w:r>
+    </w:p>
+    <w:p>
+      <w:pPr>
+        <w:spacing w:after="0" w:line="240" w:lineRule="auto"/>
+        <w:rPr>
+          <w:rFonts w:ascii="Consolas" w:hAnsi="Consolas" w:cs="Consolas"/>
+          <w:color w:val="000000"/>
+          <w:sz w:val="19"/>
+          <w:szCs w:val="19"/>
+          <w:highlight w:val="white"/>
+        </w:rPr>
+      </w:pPr>
+      <w:r>
+        <w:rPr>
+          <w:rFonts w:ascii="Consolas" w:hAnsi="Consolas" w:cs="Consolas"/>
+          <w:color w:val="0000FF"/>
+          <w:sz w:val="19"/>
+          <w:szCs w:val="19"/>
+          <w:highlight w:val="white"/>
+        </w:rPr>
+        <w:t>FROM</w:t>
+      </w:r>
+      <w:r>
+        <w:rPr>
+          <w:rFonts w:ascii="Consolas" w:hAnsi="Consolas" w:cs="Consolas"/>
+          <w:color w:val="000000"/>
+          <w:sz w:val="19"/>
+          <w:szCs w:val="19"/>
+          <w:highlight w:val="white"/>
+        </w:rPr>
+        <w:t xml:space="preserve"> Series</w:t>
+      </w:r>
+    </w:p>
+    <w:p>
+      <w:pPr>
+        <w:spacing w:after="0" w:line="240" w:lineRule="auto"/>
+        <w:rPr>
+          <w:rFonts w:ascii="Courier New" w:eastAsia="Times New Roman" w:hAnsi="Courier New" w:cs="Courier New"/>
+          <w:b/>
+          <w:sz w:val="23"/>
+          <w:szCs w:val="23"/>
+          <w:lang w:eastAsia="nl-NL"/>
+        </w:rPr>
+      </w:pPr>
+      <w:r>
+        <w:rPr>
+          <w:rFonts w:ascii="Courier New" w:eastAsia="Times New Roman" w:hAnsi="Courier New" w:cs="Courier New"/>
+          <w:b/>
+          <w:sz w:val="23"/>
+          <w:szCs w:val="23"/>
+          <w:lang w:eastAsia="nl-NL"/>
+        </w:rPr>
+        <w:t>(geeft lijst met series)</w:t>
+      </w:r>
+    </w:p>
+    <w:p>
+      <w:pPr>
+        <w:spacing w:after="0" w:line="240" w:lineRule="auto"/>
+        <w:rPr>
+          <w:rFonts w:ascii="Courier New" w:eastAsia="Times New Roman" w:hAnsi="Courier New" w:cs="Courier New"/>
+          <w:b/>
+          <w:sz w:val="23"/>
+          <w:szCs w:val="23"/>
+          <w:lang w:eastAsia="nl-NL"/>
+        </w:rPr>
+      </w:pPr>
+      <w:r>
+        <w:rPr>
+          <w:rFonts w:ascii="Courier New" w:eastAsia="Times New Roman" w:hAnsi="Courier New" w:cs="Courier New"/>
+          <w:b/>
+          <w:sz w:val="23"/>
+          <w:szCs w:val="23"/>
+          <w:lang w:eastAsia="nl-NL"/>
+        </w:rPr>
+        <w:t>(gebruiker klikt op een serie)</w:t>
+      </w:r>
+    </w:p>
+    <w:p>
+      <w:pPr>
+        <w:spacing w:after="0" w:line="240" w:lineRule="auto"/>
+        <w:rPr>
+          <w:rFonts w:ascii="Courier New" w:eastAsia="Times New Roman" w:hAnsi="Courier New" w:cs="Courier New"/>
+          <w:b/>
+          <w:sz w:val="23"/>
+          <w:szCs w:val="23"/>
+          <w:lang w:eastAsia="nl-NL"/>
+        </w:rPr>
+      </w:pPr>
+    </w:p>
+    <w:p>
+      <w:pPr>
+        <w:autoSpaceDE w:val="0"/>
+        <w:autoSpaceDN w:val="0"/>
+        <w:adjustRightInd w:val="0"/>
+        <w:spacing w:after="0" w:line="240" w:lineRule="auto"/>
+        <w:rPr>
+          <w:rFonts w:ascii="Consolas" w:hAnsi="Consolas" w:cs="Consolas"/>
+          <w:color w:val="000000"/>
+          <w:sz w:val="19"/>
+          <w:szCs w:val="19"/>
+          <w:highlight w:val="white"/>
+          <w:lang w:val="en-US"/>
+        </w:rPr>
+      </w:pPr>
+      <w:r>
+        <w:rPr>
+          <w:rFonts w:ascii="Consolas" w:hAnsi="Consolas" w:cs="Consolas"/>
+          <w:color w:val="0000FF"/>
+          <w:sz w:val="19"/>
+          <w:szCs w:val="19"/>
+          <w:highlight w:val="white"/>
+          <w:lang w:val="en-US"/>
+        </w:rPr>
+        <w:t>SELECT</w:t>
+      </w:r>
+      <w:r>
+        <w:rPr>
+          <w:rFonts w:ascii="Consolas" w:hAnsi="Consolas" w:cs="Consolas"/>
+          <w:color w:val="000000"/>
+          <w:sz w:val="19"/>
+          <w:szCs w:val="19"/>
+          <w:highlight w:val="white"/>
+          <w:lang w:val="en-US"/>
+        </w:rPr>
+        <w:t xml:space="preserve"> </w:t>
+      </w:r>
+      <w:r>
+        <w:rPr>
+          <w:rFonts w:ascii="Consolas" w:hAnsi="Consolas" w:cs="Consolas"/>
+          <w:color w:val="FF00FF"/>
+          <w:sz w:val="19"/>
+          <w:szCs w:val="19"/>
+          <w:highlight w:val="white"/>
+          <w:lang w:val="en-US"/>
+        </w:rPr>
+        <w:t>AVG</w:t>
+      </w:r>
+      <w:r>
+        <w:rPr>
+          <w:rFonts w:ascii="Consolas" w:hAnsi="Consolas" w:cs="Consolas"/>
+          <w:color w:val="808080"/>
+          <w:sz w:val="19"/>
+          <w:szCs w:val="19"/>
+          <w:highlight w:val="white"/>
+          <w:lang w:val="en-US"/>
+        </w:rPr>
+        <w:t>(</w:t>
+      </w:r>
+      <w:proofErr w:type="spellStart"/>
+      <w:r>
+        <w:rPr>
+          <w:rFonts w:ascii="Consolas" w:hAnsi="Consolas" w:cs="Consolas"/>
+          <w:color w:val="000000"/>
+          <w:sz w:val="19"/>
+          <w:szCs w:val="19"/>
+          <w:highlight w:val="white"/>
+          <w:lang w:val="en-US"/>
+        </w:rPr>
+        <w:t>Percent_watched</w:t>
+      </w:r>
+      <w:proofErr w:type="spellEnd"/>
+      <w:r>
+        <w:rPr>
+          <w:rFonts w:ascii="Consolas" w:hAnsi="Consolas" w:cs="Consolas"/>
+          <w:color w:val="808080"/>
+          <w:sz w:val="19"/>
+          <w:szCs w:val="19"/>
+          <w:highlight w:val="white"/>
+          <w:lang w:val="en-US"/>
+        </w:rPr>
+        <w:t>)</w:t>
+      </w:r>
+    </w:p>
+    <w:p>
+      <w:pPr>
+        <w:autoSpaceDE w:val="0"/>
+        <w:autoSpaceDN w:val="0"/>
+        <w:adjustRightInd w:val="0"/>
+        <w:spacing w:after="0" w:line="240" w:lineRule="auto"/>
+        <w:rPr>
+          <w:rFonts w:ascii="Consolas" w:hAnsi="Consolas" w:cs="Consolas"/>
+          <w:color w:val="000000"/>
+          <w:sz w:val="19"/>
+          <w:szCs w:val="19"/>
+          <w:highlight w:val="white"/>
+          <w:lang w:val="en-US"/>
+        </w:rPr>
+      </w:pPr>
+      <w:r>
+        <w:rPr>
+          <w:rFonts w:ascii="Consolas" w:hAnsi="Consolas" w:cs="Consolas"/>
+          <w:color w:val="0000FF"/>
+          <w:sz w:val="19"/>
+          <w:szCs w:val="19"/>
+          <w:highlight w:val="white"/>
+          <w:lang w:val="en-US"/>
+        </w:rPr>
+        <w:t>FROM</w:t>
+      </w:r>
+      <w:r>
+        <w:rPr>
+          <w:rFonts w:ascii="Consolas" w:hAnsi="Consolas" w:cs="Consolas"/>
+          <w:color w:val="000000"/>
+          <w:sz w:val="19"/>
+          <w:szCs w:val="19"/>
+          <w:highlight w:val="white"/>
+          <w:lang w:val="en-US"/>
+        </w:rPr>
+        <w:t xml:space="preserve"> Watched</w:t>
+      </w:r>
+    </w:p>
+    <w:p>
+      <w:pPr>
+        <w:spacing w:after="0" w:line="240" w:lineRule="auto"/>
+        <w:rPr>
+          <w:rFonts w:ascii="Consolas" w:hAnsi="Consolas" w:cs="Consolas"/>
+          <w:color w:val="808080"/>
+          <w:sz w:val="19"/>
+          <w:szCs w:val="19"/>
+          <w:highlight w:val="white"/>
+        </w:rPr>
+      </w:pPr>
+      <w:r>
+        <w:rPr>
+          <w:rFonts w:ascii="Consolas" w:hAnsi="Consolas" w:cs="Consolas"/>
+          <w:color w:val="0000FF"/>
+          <w:sz w:val="19"/>
+          <w:szCs w:val="19"/>
+          <w:highlight w:val="white"/>
+        </w:rPr>
+        <w:t>WHERE</w:t>
+      </w:r>
+      <w:r>
+        <w:rPr>
+          <w:rFonts w:ascii="Consolas" w:hAnsi="Consolas" w:cs="Consolas"/>
+          <w:color w:val="000000"/>
+          <w:sz w:val="19"/>
+          <w:szCs w:val="19"/>
+          <w:highlight w:val="white"/>
+        </w:rPr>
+        <w:t xml:space="preserve"> </w:t>
+      </w:r>
+      <w:proofErr w:type="spellStart"/>
+      <w:r>
+        <w:rPr>
+          <w:rFonts w:ascii="Consolas" w:hAnsi="Consolas" w:cs="Consolas"/>
+          <w:color w:val="FF00FF"/>
+          <w:sz w:val="19"/>
+          <w:szCs w:val="19"/>
+          <w:highlight w:val="white"/>
+        </w:rPr>
+        <w:t>Program_name</w:t>
+      </w:r>
+      <w:proofErr w:type="spellEnd"/>
+      <w:r>
+        <w:rPr>
+          <w:rFonts w:ascii="Consolas" w:hAnsi="Consolas" w:cs="Consolas"/>
+          <w:color w:val="000000"/>
+          <w:sz w:val="19"/>
+          <w:szCs w:val="19"/>
+          <w:highlight w:val="white"/>
+        </w:rPr>
+        <w:t xml:space="preserve"> </w:t>
+      </w:r>
+      <w:r>
+        <w:rPr>
+          <w:rFonts w:ascii="Consolas" w:hAnsi="Consolas" w:cs="Consolas"/>
+          <w:color w:val="808080"/>
+          <w:sz w:val="19"/>
+          <w:szCs w:val="19"/>
+          <w:highlight w:val="white"/>
+        </w:rPr>
+        <w:t>=</w:t>
+      </w:r>
+      <w:r>
+        <w:rPr>
+          <w:rFonts w:ascii="Consolas" w:hAnsi="Consolas" w:cs="Consolas"/>
+          <w:color w:val="000000"/>
+          <w:sz w:val="19"/>
+          <w:szCs w:val="19"/>
+          <w:highlight w:val="white"/>
+        </w:rPr>
+        <w:t xml:space="preserve"> </w:t>
+      </w:r>
+      <w:proofErr w:type="spellStart"/>
+      <w:r>
+        <w:rPr>
+          <w:rFonts w:ascii="Consolas" w:hAnsi="Consolas" w:cs="Consolas"/>
+          <w:color w:val="000000"/>
+          <w:sz w:val="19"/>
+          <w:szCs w:val="19"/>
+          <w:highlight w:val="white"/>
+        </w:rPr>
+        <w:t>stringNaam</w:t>
+      </w:r>
+      <w:proofErr w:type="spellEnd"/>
+    </w:p>
+    <w:p>
+      <w:pPr>
+        <w:spacing w:after="0" w:line="240" w:lineRule="auto"/>
+        <w:rPr>
+          <w:rFonts w:ascii="Courier New" w:eastAsia="Times New Roman" w:hAnsi="Courier New" w:cs="Courier New"/>
+          <w:b/>
+          <w:sz w:val="23"/>
+          <w:szCs w:val="23"/>
+          <w:lang w:eastAsia="nl-NL"/>
+        </w:rPr>
+      </w:pPr>
+      <w:r>
+        <w:rPr>
+          <w:rFonts w:ascii="Courier New" w:eastAsia="Times New Roman" w:hAnsi="Courier New" w:cs="Courier New"/>
+          <w:b/>
+          <w:sz w:val="23"/>
+          <w:szCs w:val="23"/>
+          <w:lang w:eastAsia="nl-NL"/>
+        </w:rPr>
+        <w:t>(g</w:t>
+      </w:r>
+      <w:r>
+        <w:rPr>
+          <w:rFonts w:ascii="Courier New" w:eastAsia="Times New Roman" w:hAnsi="Courier New" w:cs="Courier New"/>
+          <w:b/>
+          <w:sz w:val="23"/>
+          <w:szCs w:val="23"/>
+          <w:lang w:eastAsia="nl-NL"/>
+        </w:rPr>
+        <w:t>eeft per aflevering (</w:t>
+      </w:r>
+      <w:proofErr w:type="spellStart"/>
+      <w:r>
+        <w:rPr>
+          <w:rFonts w:ascii="Courier New" w:eastAsia="Times New Roman" w:hAnsi="Courier New" w:cs="Courier New"/>
+          <w:b/>
+          <w:sz w:val="23"/>
+          <w:szCs w:val="23"/>
+          <w:lang w:eastAsia="nl-NL"/>
+        </w:rPr>
+        <w:t>stringNaam</w:t>
+      </w:r>
+      <w:proofErr w:type="spellEnd"/>
+      <w:r>
+        <w:rPr>
+          <w:rFonts w:ascii="Courier New" w:eastAsia="Times New Roman" w:hAnsi="Courier New" w:cs="Courier New"/>
+          <w:b/>
+          <w:sz w:val="23"/>
+          <w:szCs w:val="23"/>
+          <w:lang w:eastAsia="nl-NL"/>
+        </w:rPr>
+        <w:t xml:space="preserve">) </w:t>
+      </w:r>
+      <w:r>
+        <w:rPr>
+          <w:rFonts w:ascii="Courier New" w:eastAsia="Times New Roman" w:hAnsi="Courier New" w:cs="Courier New"/>
+          <w:b/>
+          <w:sz w:val="23"/>
+          <w:szCs w:val="23"/>
+          <w:lang w:eastAsia="nl-NL"/>
+        </w:rPr>
+        <w:t>het gemiddelde bekeken.</w:t>
+      </w:r>
+      <w:r>
+        <w:rPr>
+          <w:rFonts w:ascii="Courier New" w:eastAsia="Times New Roman" w:hAnsi="Courier New" w:cs="Courier New"/>
+          <w:b/>
+          <w:sz w:val="23"/>
+          <w:szCs w:val="23"/>
+          <w:lang w:eastAsia="nl-NL"/>
+        </w:rPr>
+        <w:br/>
+        <w:t xml:space="preserve">(per aflevering opnieuw </w:t>
+      </w:r>
+      <w:proofErr w:type="spellStart"/>
+      <w:r>
+        <w:rPr>
+          <w:rFonts w:ascii="Courier New" w:eastAsia="Times New Roman" w:hAnsi="Courier New" w:cs="Courier New"/>
+          <w:b/>
+          <w:sz w:val="23"/>
+          <w:szCs w:val="23"/>
+          <w:lang w:eastAsia="nl-NL"/>
+        </w:rPr>
+        <w:t>queryen</w:t>
+      </w:r>
+      <w:proofErr w:type="spellEnd"/>
+      <w:r>
+        <w:rPr>
+          <w:rFonts w:ascii="Courier New" w:eastAsia="Times New Roman" w:hAnsi="Courier New" w:cs="Courier New"/>
+          <w:b/>
+          <w:sz w:val="23"/>
+          <w:szCs w:val="23"/>
+          <w:lang w:eastAsia="nl-NL"/>
+        </w:rPr>
+        <w:t>))</w:t>
+      </w:r>
+    </w:p>
+    <w:p>
+      <w:pPr>
+        <w:spacing w:after="0" w:line="240" w:lineRule="auto"/>
+        <w:rPr>
+          <w:rFonts w:ascii="Courier New" w:eastAsia="Times New Roman" w:hAnsi="Courier New" w:cs="Courier New"/>
+          <w:b/>
+          <w:sz w:val="23"/>
+          <w:szCs w:val="23"/>
+          <w:lang w:eastAsia="nl-NL"/>
+        </w:rPr>
+      </w:pPr>
+    </w:p>
+    <w:p>
+      <w:pPr>
         <w:spacing w:after="0" w:line="240" w:lineRule="auto"/>
         <w:rPr>
           <w:rFonts w:ascii="Courier New" w:eastAsia="Times New Roman" w:hAnsi="Courier New" w:cs="Courier New"/>
@@ -116,25 +566,642 @@
     </w:p>
     <w:p>
       <w:pPr>
-        <w:spacing w:after="0" w:line="240" w:lineRule="auto"/>
-        <w:rPr>
-          <w:rFonts w:ascii="Courier New" w:eastAsia="Times New Roman" w:hAnsi="Courier New" w:cs="Courier New"/>
-          <w:b/>
-          <w:sz w:val="23"/>
-          <w:szCs w:val="23"/>
-          <w:lang w:eastAsia="nl-NL"/>
-        </w:rPr>
-      </w:pPr>
-    </w:p>
-    <w:p>
-      <w:pPr>
-        <w:spacing w:after="0" w:line="240" w:lineRule="auto"/>
-        <w:rPr>
-          <w:rFonts w:ascii="Courier New" w:eastAsia="Times New Roman" w:hAnsi="Courier New" w:cs="Courier New"/>
-          <w:b/>
-          <w:sz w:val="23"/>
-          <w:szCs w:val="23"/>
-          <w:lang w:eastAsia="nl-NL"/>
+        <w:pStyle w:val="Lijstalinea"/>
+        <w:spacing w:after="0" w:line="240" w:lineRule="auto"/>
+        <w:rPr>
+          <w:rFonts w:ascii="Arial" w:eastAsia="Times New Roman" w:hAnsi="Arial" w:cs="Arial"/>
+          <w:b/>
+          <w:sz w:val="23"/>
+          <w:szCs w:val="23"/>
+          <w:lang w:eastAsia="nl-NL"/>
+        </w:rPr>
+      </w:pPr>
+    </w:p>
+    <w:p>
+      <w:pPr>
+        <w:autoSpaceDE w:val="0"/>
+        <w:autoSpaceDN w:val="0"/>
+        <w:adjustRightInd w:val="0"/>
+        <w:spacing w:after="0" w:line="240" w:lineRule="auto"/>
+        <w:rPr>
+          <w:rFonts w:ascii="Consolas" w:hAnsi="Consolas" w:cs="Consolas"/>
+          <w:color w:val="000000"/>
+          <w:sz w:val="19"/>
+          <w:szCs w:val="19"/>
+          <w:highlight w:val="white"/>
+        </w:rPr>
+      </w:pPr>
+      <w:r>
+        <w:rPr>
+          <w:rFonts w:ascii="Consolas" w:hAnsi="Consolas" w:cs="Consolas"/>
+          <w:color w:val="0000FF"/>
+          <w:sz w:val="19"/>
+          <w:szCs w:val="19"/>
+          <w:highlight w:val="white"/>
+        </w:rPr>
+        <w:t>SELECT</w:t>
+      </w:r>
+      <w:r>
+        <w:rPr>
+          <w:rFonts w:ascii="Consolas" w:hAnsi="Consolas" w:cs="Consolas"/>
+          <w:color w:val="000000"/>
+          <w:sz w:val="19"/>
+          <w:szCs w:val="19"/>
+          <w:highlight w:val="white"/>
+        </w:rPr>
+        <w:t xml:space="preserve"> Email</w:t>
+      </w:r>
+    </w:p>
+    <w:p>
+      <w:pPr>
+        <w:spacing w:after="0" w:line="240" w:lineRule="auto"/>
+        <w:rPr>
+          <w:rFonts w:ascii="Consolas" w:hAnsi="Consolas" w:cs="Consolas"/>
+          <w:color w:val="000000"/>
+          <w:sz w:val="19"/>
+          <w:szCs w:val="19"/>
+          <w:highlight w:val="white"/>
+        </w:rPr>
+      </w:pPr>
+      <w:r>
+        <w:rPr>
+          <w:rFonts w:ascii="Consolas" w:hAnsi="Consolas" w:cs="Consolas"/>
+          <w:color w:val="0000FF"/>
+          <w:sz w:val="19"/>
+          <w:szCs w:val="19"/>
+          <w:highlight w:val="white"/>
+        </w:rPr>
+        <w:t>FROM</w:t>
+      </w:r>
+      <w:r>
+        <w:rPr>
+          <w:rFonts w:ascii="Consolas" w:hAnsi="Consolas" w:cs="Consolas"/>
+          <w:color w:val="000000"/>
+          <w:sz w:val="19"/>
+          <w:szCs w:val="19"/>
+          <w:highlight w:val="white"/>
+        </w:rPr>
+        <w:t xml:space="preserve"> Account</w:t>
+      </w:r>
+    </w:p>
+    <w:p>
+      <w:pPr>
+        <w:spacing w:after="0" w:line="240" w:lineRule="auto"/>
+        <w:rPr>
+          <w:rFonts w:ascii="Courier New" w:eastAsia="Times New Roman" w:hAnsi="Courier New" w:cs="Courier New"/>
+          <w:b/>
+          <w:sz w:val="23"/>
+          <w:szCs w:val="23"/>
+          <w:lang w:eastAsia="nl-NL"/>
+        </w:rPr>
+      </w:pPr>
+      <w:r>
+        <w:rPr>
+          <w:rFonts w:ascii="Courier New" w:eastAsia="Times New Roman" w:hAnsi="Courier New" w:cs="Courier New"/>
+          <w:b/>
+          <w:sz w:val="23"/>
+          <w:szCs w:val="23"/>
+          <w:lang w:eastAsia="nl-NL"/>
+        </w:rPr>
+        <w:t>(geeft lijst met accounts)</w:t>
+      </w:r>
+    </w:p>
+    <w:p>
+      <w:pPr>
+        <w:spacing w:after="0" w:line="240" w:lineRule="auto"/>
+        <w:rPr>
+          <w:rFonts w:ascii="Courier New" w:eastAsia="Times New Roman" w:hAnsi="Courier New" w:cs="Courier New"/>
+          <w:b/>
+          <w:sz w:val="23"/>
+          <w:szCs w:val="23"/>
+          <w:lang w:eastAsia="nl-NL"/>
+        </w:rPr>
+      </w:pPr>
+      <w:r>
+        <w:rPr>
+          <w:rFonts w:ascii="Courier New" w:eastAsia="Times New Roman" w:hAnsi="Courier New" w:cs="Courier New"/>
+          <w:b/>
+          <w:sz w:val="23"/>
+          <w:szCs w:val="23"/>
+          <w:lang w:eastAsia="nl-NL"/>
+        </w:rPr>
+        <w:t>(gebruiker klikt op een account</w:t>
+      </w:r>
+      <w:r>
+        <w:rPr>
+          <w:rFonts w:ascii="Courier New" w:eastAsia="Times New Roman" w:hAnsi="Courier New" w:cs="Courier New"/>
+          <w:b/>
+          <w:sz w:val="23"/>
+          <w:szCs w:val="23"/>
+          <w:lang w:eastAsia="nl-NL"/>
+        </w:rPr>
+        <w:t>)</w:t>
+      </w:r>
+    </w:p>
+    <w:p>
+      <w:pPr>
+        <w:autoSpaceDE w:val="0"/>
+        <w:autoSpaceDN w:val="0"/>
+        <w:adjustRightInd w:val="0"/>
+        <w:spacing w:after="0" w:line="240" w:lineRule="auto"/>
+        <w:rPr>
+          <w:rFonts w:ascii="Consolas" w:hAnsi="Consolas" w:cs="Consolas"/>
+          <w:color w:val="000000"/>
+          <w:sz w:val="19"/>
+          <w:szCs w:val="19"/>
+          <w:highlight w:val="white"/>
+          <w:lang w:val="en-US"/>
+        </w:rPr>
+      </w:pPr>
+      <w:r>
+        <w:rPr>
+          <w:rFonts w:ascii="Consolas" w:hAnsi="Consolas" w:cs="Consolas"/>
+          <w:color w:val="0000FF"/>
+          <w:sz w:val="19"/>
+          <w:szCs w:val="19"/>
+          <w:highlight w:val="white"/>
+          <w:lang w:val="en-US"/>
+        </w:rPr>
+        <w:t>SELECT</w:t>
+      </w:r>
+      <w:r>
+        <w:rPr>
+          <w:rFonts w:ascii="Consolas" w:hAnsi="Consolas" w:cs="Consolas"/>
+          <w:color w:val="000000"/>
+          <w:sz w:val="19"/>
+          <w:szCs w:val="19"/>
+          <w:highlight w:val="white"/>
+          <w:lang w:val="en-US"/>
+        </w:rPr>
+        <w:t xml:space="preserve"> </w:t>
+      </w:r>
+      <w:proofErr w:type="spellStart"/>
+      <w:r>
+        <w:rPr>
+          <w:rFonts w:ascii="Consolas" w:hAnsi="Consolas" w:cs="Consolas"/>
+          <w:color w:val="FF00FF"/>
+          <w:sz w:val="19"/>
+          <w:szCs w:val="19"/>
+          <w:highlight w:val="white"/>
+          <w:lang w:val="en-US"/>
+        </w:rPr>
+        <w:t>program_name</w:t>
+      </w:r>
+      <w:proofErr w:type="spellEnd"/>
+      <w:r>
+        <w:rPr>
+          <w:rFonts w:ascii="Consolas" w:hAnsi="Consolas" w:cs="Consolas"/>
+          <w:color w:val="808080"/>
+          <w:sz w:val="19"/>
+          <w:szCs w:val="19"/>
+          <w:highlight w:val="white"/>
+          <w:lang w:val="en-US"/>
+        </w:rPr>
+        <w:t>,</w:t>
+      </w:r>
+      <w:r>
+        <w:rPr>
+          <w:rFonts w:ascii="Consolas" w:hAnsi="Consolas" w:cs="Consolas"/>
+          <w:color w:val="000000"/>
+          <w:sz w:val="19"/>
+          <w:szCs w:val="19"/>
+          <w:highlight w:val="white"/>
+          <w:lang w:val="en-US"/>
+        </w:rPr>
+        <w:t xml:space="preserve"> </w:t>
+      </w:r>
+      <w:proofErr w:type="spellStart"/>
+      <w:r>
+        <w:rPr>
+          <w:rFonts w:ascii="Consolas" w:hAnsi="Consolas" w:cs="Consolas"/>
+          <w:color w:val="000000"/>
+          <w:sz w:val="19"/>
+          <w:szCs w:val="19"/>
+          <w:highlight w:val="white"/>
+          <w:lang w:val="en-US"/>
+        </w:rPr>
+        <w:t>percent_watched</w:t>
+      </w:r>
+      <w:proofErr w:type="spellEnd"/>
+    </w:p>
+    <w:p>
+      <w:pPr>
+        <w:autoSpaceDE w:val="0"/>
+        <w:autoSpaceDN w:val="0"/>
+        <w:adjustRightInd w:val="0"/>
+        <w:spacing w:after="0" w:line="240" w:lineRule="auto"/>
+        <w:rPr>
+          <w:rFonts w:ascii="Consolas" w:hAnsi="Consolas" w:cs="Consolas"/>
+          <w:color w:val="000000"/>
+          <w:sz w:val="19"/>
+          <w:szCs w:val="19"/>
+          <w:highlight w:val="white"/>
+          <w:lang w:val="en-US"/>
+        </w:rPr>
+      </w:pPr>
+      <w:r>
+        <w:rPr>
+          <w:rFonts w:ascii="Consolas" w:hAnsi="Consolas" w:cs="Consolas"/>
+          <w:color w:val="0000FF"/>
+          <w:sz w:val="19"/>
+          <w:szCs w:val="19"/>
+          <w:highlight w:val="white"/>
+          <w:lang w:val="en-US"/>
+        </w:rPr>
+        <w:t>FROM</w:t>
+      </w:r>
+      <w:r>
+        <w:rPr>
+          <w:rFonts w:ascii="Consolas" w:hAnsi="Consolas" w:cs="Consolas"/>
+          <w:color w:val="000000"/>
+          <w:sz w:val="19"/>
+          <w:szCs w:val="19"/>
+          <w:highlight w:val="white"/>
+          <w:lang w:val="en-US"/>
+        </w:rPr>
+        <w:t xml:space="preserve"> watched</w:t>
+      </w:r>
+    </w:p>
+    <w:p>
+      <w:pPr>
+        <w:autoSpaceDE w:val="0"/>
+        <w:autoSpaceDN w:val="0"/>
+        <w:adjustRightInd w:val="0"/>
+        <w:spacing w:after="0" w:line="240" w:lineRule="auto"/>
+        <w:rPr>
+          <w:rFonts w:ascii="Consolas" w:hAnsi="Consolas" w:cs="Consolas"/>
+          <w:color w:val="000000"/>
+          <w:sz w:val="19"/>
+          <w:szCs w:val="19"/>
+          <w:highlight w:val="white"/>
+          <w:lang w:val="en-US"/>
+        </w:rPr>
+      </w:pPr>
+      <w:r>
+        <w:rPr>
+          <w:rFonts w:ascii="Consolas" w:hAnsi="Consolas" w:cs="Consolas"/>
+          <w:color w:val="0000FF"/>
+          <w:sz w:val="19"/>
+          <w:szCs w:val="19"/>
+          <w:highlight w:val="white"/>
+          <w:lang w:val="en-US"/>
+        </w:rPr>
+        <w:t>FULL</w:t>
+      </w:r>
+      <w:r>
+        <w:rPr>
+          <w:rFonts w:ascii="Consolas" w:hAnsi="Consolas" w:cs="Consolas"/>
+          <w:color w:val="000000"/>
+          <w:sz w:val="19"/>
+          <w:szCs w:val="19"/>
+          <w:highlight w:val="white"/>
+          <w:lang w:val="en-US"/>
+        </w:rPr>
+        <w:t xml:space="preserve"> </w:t>
+      </w:r>
+      <w:r>
+        <w:rPr>
+          <w:rFonts w:ascii="Consolas" w:hAnsi="Consolas" w:cs="Consolas"/>
+          <w:color w:val="808080"/>
+          <w:sz w:val="19"/>
+          <w:szCs w:val="19"/>
+          <w:highlight w:val="white"/>
+          <w:lang w:val="en-US"/>
+        </w:rPr>
+        <w:t>OUTER</w:t>
+      </w:r>
+      <w:r>
+        <w:rPr>
+          <w:rFonts w:ascii="Consolas" w:hAnsi="Consolas" w:cs="Consolas"/>
+          <w:color w:val="000000"/>
+          <w:sz w:val="19"/>
+          <w:szCs w:val="19"/>
+          <w:highlight w:val="white"/>
+          <w:lang w:val="en-US"/>
+        </w:rPr>
+        <w:t xml:space="preserve"> </w:t>
+      </w:r>
+      <w:r>
+        <w:rPr>
+          <w:rFonts w:ascii="Consolas" w:hAnsi="Consolas" w:cs="Consolas"/>
+          <w:color w:val="808080"/>
+          <w:sz w:val="19"/>
+          <w:szCs w:val="19"/>
+          <w:highlight w:val="white"/>
+          <w:lang w:val="en-US"/>
+        </w:rPr>
+        <w:t>JOIN</w:t>
+      </w:r>
+      <w:r>
+        <w:rPr>
+          <w:rFonts w:ascii="Consolas" w:hAnsi="Consolas" w:cs="Consolas"/>
+          <w:color w:val="000000"/>
+          <w:sz w:val="19"/>
+          <w:szCs w:val="19"/>
+          <w:highlight w:val="white"/>
+          <w:lang w:val="en-US"/>
+        </w:rPr>
+        <w:t xml:space="preserve"> </w:t>
+      </w:r>
+      <w:r>
+        <w:rPr>
+          <w:rFonts w:ascii="Consolas" w:hAnsi="Consolas" w:cs="Consolas"/>
+          <w:color w:val="0000FF"/>
+          <w:sz w:val="19"/>
+          <w:szCs w:val="19"/>
+          <w:highlight w:val="white"/>
+          <w:lang w:val="en-US"/>
+        </w:rPr>
+        <w:t>profile</w:t>
+      </w:r>
+      <w:r>
+        <w:rPr>
+          <w:rFonts w:ascii="Consolas" w:hAnsi="Consolas" w:cs="Consolas"/>
+          <w:color w:val="000000"/>
+          <w:sz w:val="19"/>
+          <w:szCs w:val="19"/>
+          <w:highlight w:val="white"/>
+          <w:lang w:val="en-US"/>
+        </w:rPr>
+        <w:t xml:space="preserve"> </w:t>
+      </w:r>
+      <w:r>
+        <w:rPr>
+          <w:rFonts w:ascii="Consolas" w:hAnsi="Consolas" w:cs="Consolas"/>
+          <w:color w:val="0000FF"/>
+          <w:sz w:val="19"/>
+          <w:szCs w:val="19"/>
+          <w:highlight w:val="white"/>
+          <w:lang w:val="en-US"/>
+        </w:rPr>
+        <w:t>ON</w:t>
+      </w:r>
+      <w:r>
+        <w:rPr>
+          <w:rFonts w:ascii="Consolas" w:hAnsi="Consolas" w:cs="Consolas"/>
+          <w:color w:val="000000"/>
+          <w:sz w:val="19"/>
+          <w:szCs w:val="19"/>
+          <w:highlight w:val="white"/>
+          <w:lang w:val="en-US"/>
+        </w:rPr>
+        <w:t xml:space="preserve"> watched</w:t>
+      </w:r>
+      <w:r>
+        <w:rPr>
+          <w:rFonts w:ascii="Consolas" w:hAnsi="Consolas" w:cs="Consolas"/>
+          <w:color w:val="808080"/>
+          <w:sz w:val="19"/>
+          <w:szCs w:val="19"/>
+          <w:highlight w:val="white"/>
+          <w:lang w:val="en-US"/>
+        </w:rPr>
+        <w:t>.</w:t>
+      </w:r>
+      <w:r>
+        <w:rPr>
+          <w:rFonts w:ascii="Consolas" w:hAnsi="Consolas" w:cs="Consolas"/>
+          <w:color w:val="000000"/>
+          <w:sz w:val="19"/>
+          <w:szCs w:val="19"/>
+          <w:highlight w:val="white"/>
+          <w:lang w:val="en-US"/>
+        </w:rPr>
+        <w:t>profile_ID</w:t>
+      </w:r>
+      <w:r>
+        <w:rPr>
+          <w:rFonts w:ascii="Consolas" w:hAnsi="Consolas" w:cs="Consolas"/>
+          <w:color w:val="808080"/>
+          <w:sz w:val="19"/>
+          <w:szCs w:val="19"/>
+          <w:highlight w:val="white"/>
+          <w:lang w:val="en-US"/>
+        </w:rPr>
+        <w:t>=</w:t>
+      </w:r>
+      <w:r>
+        <w:rPr>
+          <w:rFonts w:ascii="Consolas" w:hAnsi="Consolas" w:cs="Consolas"/>
+          <w:color w:val="0000FF"/>
+          <w:sz w:val="19"/>
+          <w:szCs w:val="19"/>
+          <w:highlight w:val="white"/>
+          <w:lang w:val="en-US"/>
+        </w:rPr>
+        <w:t>profile</w:t>
+      </w:r>
+      <w:r>
+        <w:rPr>
+          <w:rFonts w:ascii="Consolas" w:hAnsi="Consolas" w:cs="Consolas"/>
+          <w:color w:val="808080"/>
+          <w:sz w:val="19"/>
+          <w:szCs w:val="19"/>
+          <w:highlight w:val="white"/>
+          <w:lang w:val="en-US"/>
+        </w:rPr>
+        <w:t>.</w:t>
+      </w:r>
+      <w:r>
+        <w:rPr>
+          <w:rFonts w:ascii="Consolas" w:hAnsi="Consolas" w:cs="Consolas"/>
+          <w:color w:val="000000"/>
+          <w:sz w:val="19"/>
+          <w:szCs w:val="19"/>
+          <w:highlight w:val="white"/>
+          <w:lang w:val="en-US"/>
+        </w:rPr>
+        <w:t>ID</w:t>
+      </w:r>
+    </w:p>
+    <w:p>
+      <w:pPr>
+        <w:spacing w:after="0" w:line="240" w:lineRule="auto"/>
+        <w:rPr>
+          <w:rFonts w:ascii="Courier New" w:eastAsia="Times New Roman" w:hAnsi="Courier New" w:cs="Courier New"/>
+          <w:b/>
+          <w:sz w:val="23"/>
+          <w:szCs w:val="23"/>
+          <w:lang w:val="en-US" w:eastAsia="nl-NL"/>
+        </w:rPr>
+      </w:pPr>
+      <w:r>
+        <w:rPr>
+          <w:rFonts w:ascii="Consolas" w:hAnsi="Consolas" w:cs="Consolas"/>
+          <w:color w:val="0000FF"/>
+          <w:sz w:val="19"/>
+          <w:szCs w:val="19"/>
+          <w:highlight w:val="white"/>
+          <w:lang w:val="en-US"/>
+        </w:rPr>
+        <w:t>FULL</w:t>
+      </w:r>
+      <w:r>
+        <w:rPr>
+          <w:rFonts w:ascii="Consolas" w:hAnsi="Consolas" w:cs="Consolas"/>
+          <w:color w:val="000000"/>
+          <w:sz w:val="19"/>
+          <w:szCs w:val="19"/>
+          <w:highlight w:val="white"/>
+          <w:lang w:val="en-US"/>
+        </w:rPr>
+        <w:t xml:space="preserve"> </w:t>
+      </w:r>
+      <w:r>
+        <w:rPr>
+          <w:rFonts w:ascii="Consolas" w:hAnsi="Consolas" w:cs="Consolas"/>
+          <w:color w:val="808080"/>
+          <w:sz w:val="19"/>
+          <w:szCs w:val="19"/>
+          <w:highlight w:val="white"/>
+          <w:lang w:val="en-US"/>
+        </w:rPr>
+        <w:t>OUTER</w:t>
+      </w:r>
+      <w:r>
+        <w:rPr>
+          <w:rFonts w:ascii="Consolas" w:hAnsi="Consolas" w:cs="Consolas"/>
+          <w:color w:val="000000"/>
+          <w:sz w:val="19"/>
+          <w:szCs w:val="19"/>
+          <w:highlight w:val="white"/>
+          <w:lang w:val="en-US"/>
+        </w:rPr>
+        <w:t xml:space="preserve"> </w:t>
+      </w:r>
+      <w:r>
+        <w:rPr>
+          <w:rFonts w:ascii="Consolas" w:hAnsi="Consolas" w:cs="Consolas"/>
+          <w:color w:val="808080"/>
+          <w:sz w:val="19"/>
+          <w:szCs w:val="19"/>
+          <w:highlight w:val="white"/>
+          <w:lang w:val="en-US"/>
+        </w:rPr>
+        <w:t>JOIN</w:t>
+      </w:r>
+      <w:r>
+        <w:rPr>
+          <w:rFonts w:ascii="Consolas" w:hAnsi="Consolas" w:cs="Consolas"/>
+          <w:color w:val="000000"/>
+          <w:sz w:val="19"/>
+          <w:szCs w:val="19"/>
+          <w:highlight w:val="white"/>
+          <w:lang w:val="en-US"/>
+        </w:rPr>
+        <w:t xml:space="preserve"> account </w:t>
+      </w:r>
+      <w:r>
+        <w:rPr>
+          <w:rFonts w:ascii="Consolas" w:hAnsi="Consolas" w:cs="Consolas"/>
+          <w:color w:val="0000FF"/>
+          <w:sz w:val="19"/>
+          <w:szCs w:val="19"/>
+          <w:highlight w:val="white"/>
+          <w:lang w:val="en-US"/>
+        </w:rPr>
+        <w:t>ON</w:t>
+      </w:r>
+      <w:r>
+        <w:rPr>
+          <w:rFonts w:ascii="Consolas" w:hAnsi="Consolas" w:cs="Consolas"/>
+          <w:color w:val="000000"/>
+          <w:sz w:val="19"/>
+          <w:szCs w:val="19"/>
+          <w:highlight w:val="white"/>
+          <w:lang w:val="en-US"/>
+        </w:rPr>
+        <w:t xml:space="preserve"> </w:t>
+      </w:r>
+      <w:r>
+        <w:rPr>
+          <w:rFonts w:ascii="Consolas" w:hAnsi="Consolas" w:cs="Consolas"/>
+          <w:color w:val="0000FF"/>
+          <w:sz w:val="19"/>
+          <w:szCs w:val="19"/>
+          <w:highlight w:val="white"/>
+          <w:lang w:val="en-US"/>
+        </w:rPr>
+        <w:t>profile</w:t>
+      </w:r>
+      <w:r>
+        <w:rPr>
+          <w:rFonts w:ascii="Consolas" w:hAnsi="Consolas" w:cs="Consolas"/>
+          <w:color w:val="808080"/>
+          <w:sz w:val="19"/>
+          <w:szCs w:val="19"/>
+          <w:highlight w:val="white"/>
+          <w:lang w:val="en-US"/>
+        </w:rPr>
+        <w:t>.</w:t>
+      </w:r>
+      <w:r>
+        <w:rPr>
+          <w:rFonts w:ascii="Consolas" w:hAnsi="Consolas" w:cs="Consolas"/>
+          <w:color w:val="000000"/>
+          <w:sz w:val="19"/>
+          <w:szCs w:val="19"/>
+          <w:highlight w:val="white"/>
+          <w:lang w:val="en-US"/>
+        </w:rPr>
+        <w:t>ID</w:t>
+      </w:r>
+      <w:r>
+        <w:rPr>
+          <w:rFonts w:ascii="Consolas" w:hAnsi="Consolas" w:cs="Consolas"/>
+          <w:color w:val="808080"/>
+          <w:sz w:val="19"/>
+          <w:szCs w:val="19"/>
+          <w:highlight w:val="white"/>
+          <w:lang w:val="en-US"/>
+        </w:rPr>
+        <w:t>=</w:t>
+      </w:r>
+      <w:proofErr w:type="spellStart"/>
+      <w:r>
+        <w:rPr>
+          <w:rFonts w:ascii="Consolas" w:hAnsi="Consolas" w:cs="Consolas"/>
+          <w:color w:val="000000"/>
+          <w:sz w:val="19"/>
+          <w:szCs w:val="19"/>
+          <w:highlight w:val="white"/>
+          <w:lang w:val="en-US"/>
+        </w:rPr>
+        <w:t>account</w:t>
+      </w:r>
+      <w:r>
+        <w:rPr>
+          <w:rFonts w:ascii="Consolas" w:hAnsi="Consolas" w:cs="Consolas"/>
+          <w:color w:val="808080"/>
+          <w:sz w:val="19"/>
+          <w:szCs w:val="19"/>
+          <w:highlight w:val="white"/>
+          <w:lang w:val="en-US"/>
+        </w:rPr>
+        <w:t>.</w:t>
+      </w:r>
+      <w:r>
+        <w:rPr>
+          <w:rFonts w:ascii="Consolas" w:hAnsi="Consolas" w:cs="Consolas"/>
+          <w:color w:val="000000"/>
+          <w:sz w:val="19"/>
+          <w:szCs w:val="19"/>
+          <w:highlight w:val="white"/>
+          <w:lang w:val="en-US"/>
+        </w:rPr>
+        <w:t>subnumber</w:t>
+      </w:r>
+      <w:proofErr w:type="spellEnd"/>
+    </w:p>
+    <w:p>
+      <w:pPr>
+        <w:spacing w:after="0" w:line="240" w:lineRule="auto"/>
+        <w:rPr>
+          <w:rFonts w:ascii="Courier New" w:eastAsia="Times New Roman" w:hAnsi="Courier New" w:cs="Courier New"/>
+          <w:b/>
+          <w:sz w:val="23"/>
+          <w:szCs w:val="23"/>
+          <w:lang w:val="en-US" w:eastAsia="nl-NL"/>
         </w:rPr>
       </w:pPr>
     </w:p>
@@ -162,7 +1229,19 @@
           <w:szCs w:val="23"/>
           <w:lang w:eastAsia="nl-NL"/>
         </w:rPr>
-        <w:t>Welke films zijn er door een door de gebruiker geselecteerd account bekeken?</w:t>
+        <w:t>Welke films zij</w:t>
+      </w:r>
+      <w:bookmarkStart w:id="0" w:name="_GoBack"/>
+      <w:bookmarkEnd w:id="0"/>
+      <w:r>
+        <w:rPr>
+          <w:rFonts w:ascii="Arial" w:eastAsia="Times New Roman" w:hAnsi="Arial" w:cs="Arial"/>
+          <w:b/>
+          <w:sz w:val="23"/>
+          <w:szCs w:val="23"/>
+          <w:lang w:eastAsia="nl-NL"/>
+        </w:rPr>
+        <w:t>n er door een door de gebruiker geselecteerd account bekeken?</w:t>
       </w:r>
     </w:p>
     <w:p>
@@ -340,10 +1419,7 @@
         <w:t>deze in z’n geheel bekeken?</w:t>
       </w:r>
     </w:p>
-    <w:p>
-      <w:bookmarkStart w:id="0" w:name="_GoBack"/>
-      <w:bookmarkEnd w:id="0"/>
-    </w:p>
+    <w:p/>
     <w:sectPr>
       <w:pgSz w:w="11906" w:h="16838"/>
       <w:pgMar w:top="1417" w:right="1417" w:bottom="1417" w:left="1417" w:header="708" w:footer="708" w:gutter="0"/>

</xml_diff>

<commit_message>
Queries t/m 3 werkend
</commit_message>
<xml_diff>
--- a/Queries.docx
+++ b/Queries.docx
@@ -339,6 +339,7 @@
           <w:sz w:val="19"/>
           <w:szCs w:val="19"/>
           <w:highlight w:val="white"/>
+          <w:lang w:val="en-US"/>
         </w:rPr>
       </w:pPr>
       <w:r>
@@ -348,6 +349,7 @@
           <w:sz w:val="19"/>
           <w:szCs w:val="19"/>
           <w:highlight w:val="white"/>
+          <w:lang w:val="en-US"/>
         </w:rPr>
         <w:t>WHERE</w:t>
       </w:r>
@@ -358,6 +360,7 @@
           <w:sz w:val="19"/>
           <w:szCs w:val="19"/>
           <w:highlight w:val="white"/>
+          <w:lang w:val="en-US"/>
         </w:rPr>
         <w:t xml:space="preserve"> </w:t>
       </w:r>
@@ -369,6 +372,7 @@
           <w:sz w:val="19"/>
           <w:szCs w:val="19"/>
           <w:highlight w:val="white"/>
+          <w:lang w:val="en-US"/>
         </w:rPr>
         <w:t>Program_name</w:t>
       </w:r>
@@ -380,16 +384,18 @@
           <w:sz w:val="19"/>
           <w:szCs w:val="19"/>
           <w:highlight w:val="white"/>
-        </w:rPr>
-        <w:t xml:space="preserve"> </w:t>
-      </w:r>
-      <w:r>
-        <w:rPr>
-          <w:rFonts w:ascii="Consolas" w:hAnsi="Consolas" w:cs="Consolas"/>
-          <w:color w:val="808080"/>
-          <w:sz w:val="19"/>
-          <w:szCs w:val="19"/>
-          <w:highlight w:val="white"/>
+          <w:lang w:val="en-US"/>
+        </w:rPr>
+        <w:t xml:space="preserve"> </w:t>
+      </w:r>
+      <w:r>
+        <w:rPr>
+          <w:rFonts w:ascii="Consolas" w:hAnsi="Consolas" w:cs="Consolas"/>
+          <w:color w:val="808080"/>
+          <w:sz w:val="19"/>
+          <w:szCs w:val="19"/>
+          <w:highlight w:val="white"/>
+          <w:lang w:val="en-US"/>
         </w:rPr>
         <w:t>=</w:t>
       </w:r>
@@ -400,6 +406,7 @@
           <w:sz w:val="19"/>
           <w:szCs w:val="19"/>
           <w:highlight w:val="white"/>
+          <w:lang w:val="en-US"/>
         </w:rPr>
         <w:t xml:space="preserve"> </w:t>
       </w:r>
@@ -411,6 +418,7 @@
           <w:sz w:val="19"/>
           <w:szCs w:val="19"/>
           <w:highlight w:val="white"/>
+          <w:lang w:val="en-US"/>
         </w:rPr>
         <w:t>stringNaam</w:t>
       </w:r>
@@ -589,6 +597,7 @@
           <w:sz w:val="19"/>
           <w:szCs w:val="19"/>
           <w:highlight w:val="white"/>
+          <w:lang w:val="en-US"/>
         </w:rPr>
       </w:pPr>
       <w:r>
@@ -598,6 +607,7 @@
           <w:sz w:val="19"/>
           <w:szCs w:val="19"/>
           <w:highlight w:val="white"/>
+          <w:lang w:val="en-US"/>
         </w:rPr>
         <w:t>SELECT</w:t>
       </w:r>
@@ -608,6 +618,7 @@
           <w:sz w:val="19"/>
           <w:szCs w:val="19"/>
           <w:highlight w:val="white"/>
+          <w:lang w:val="en-US"/>
         </w:rPr>
         <w:t xml:space="preserve"> Email</w:t>
       </w:r>
@@ -621,6 +632,7 @@
           <w:sz w:val="19"/>
           <w:szCs w:val="19"/>
           <w:highlight w:val="white"/>
+          <w:lang w:val="en-US"/>
         </w:rPr>
       </w:pPr>
       <w:r>
@@ -630,6 +642,7 @@
           <w:sz w:val="19"/>
           <w:szCs w:val="19"/>
           <w:highlight w:val="white"/>
+          <w:lang w:val="en-US"/>
         </w:rPr>
         <w:t>FROM</w:t>
       </w:r>
@@ -640,6 +653,7 @@
           <w:sz w:val="19"/>
           <w:szCs w:val="19"/>
           <w:highlight w:val="white"/>
+          <w:lang w:val="en-US"/>
         </w:rPr>
         <w:t xml:space="preserve"> Account</w:t>
       </w:r>
@@ -652,7 +666,7 @@
           <w:b/>
           <w:sz w:val="23"/>
           <w:szCs w:val="23"/>
-          <w:lang w:eastAsia="nl-NL"/>
+          <w:lang w:val="en-US" w:eastAsia="nl-NL"/>
         </w:rPr>
       </w:pPr>
       <w:r>
@@ -661,9 +675,53 @@
           <w:b/>
           <w:sz w:val="23"/>
           <w:szCs w:val="23"/>
-          <w:lang w:eastAsia="nl-NL"/>
-        </w:rPr>
-        <w:t>(geeft lijst met accounts)</w:t>
+          <w:lang w:val="en-US" w:eastAsia="nl-NL"/>
+        </w:rPr>
+        <w:t>(</w:t>
+      </w:r>
+      <w:proofErr w:type="spellStart"/>
+      <w:r>
+        <w:rPr>
+          <w:rFonts w:ascii="Courier New" w:eastAsia="Times New Roman" w:hAnsi="Courier New" w:cs="Courier New"/>
+          <w:b/>
+          <w:sz w:val="23"/>
+          <w:szCs w:val="23"/>
+          <w:lang w:val="en-US" w:eastAsia="nl-NL"/>
+        </w:rPr>
+        <w:t>geeft</w:t>
+      </w:r>
+      <w:proofErr w:type="spellEnd"/>
+      <w:r>
+        <w:rPr>
+          <w:rFonts w:ascii="Courier New" w:eastAsia="Times New Roman" w:hAnsi="Courier New" w:cs="Courier New"/>
+          <w:b/>
+          <w:sz w:val="23"/>
+          <w:szCs w:val="23"/>
+          <w:lang w:val="en-US" w:eastAsia="nl-NL"/>
+        </w:rPr>
+        <w:t xml:space="preserve"> </w:t>
+      </w:r>
+      <w:proofErr w:type="spellStart"/>
+      <w:r>
+        <w:rPr>
+          <w:rFonts w:ascii="Courier New" w:eastAsia="Times New Roman" w:hAnsi="Courier New" w:cs="Courier New"/>
+          <w:b/>
+          <w:sz w:val="23"/>
+          <w:szCs w:val="23"/>
+          <w:lang w:val="en-US" w:eastAsia="nl-NL"/>
+        </w:rPr>
+        <w:t>lijst</w:t>
+      </w:r>
+      <w:proofErr w:type="spellEnd"/>
+      <w:r>
+        <w:rPr>
+          <w:rFonts w:ascii="Courier New" w:eastAsia="Times New Roman" w:hAnsi="Courier New" w:cs="Courier New"/>
+          <w:b/>
+          <w:sz w:val="23"/>
+          <w:szCs w:val="23"/>
+          <w:lang w:val="en-US" w:eastAsia="nl-NL"/>
+        </w:rPr>
+        <w:t xml:space="preserve"> met accounts)</w:t>
       </w:r>
     </w:p>
     <w:p>
@@ -770,6 +828,28 @@
         </w:rPr>
         <w:t xml:space="preserve"> </w:t>
       </w:r>
+      <w:r>
+        <w:rPr>
+          <w:rFonts w:ascii="Consolas" w:hAnsi="Consolas" w:cs="Consolas"/>
+          <w:color w:val="FF00FF"/>
+          <w:sz w:val="19"/>
+          <w:szCs w:val="19"/>
+          <w:highlight w:val="white"/>
+          <w:lang w:val="en-US"/>
+        </w:rPr>
+        <w:t>AVG</w:t>
+      </w:r>
+      <w:r>
+        <w:rPr>
+          <w:rFonts w:ascii="Consolas" w:hAnsi="Consolas" w:cs="Consolas"/>
+          <w:color w:val="808080"/>
+          <w:sz w:val="19"/>
+          <w:szCs w:val="19"/>
+          <w:highlight w:val="white"/>
+          <w:lang w:val="en-US"/>
+        </w:rPr>
+        <w:t>(</w:t>
+      </w:r>
       <w:proofErr w:type="spellStart"/>
       <w:r>
         <w:rPr>
@@ -783,6 +863,17 @@
         <w:t>percent_watched</w:t>
       </w:r>
       <w:proofErr w:type="spellEnd"/>
+      <w:r>
+        <w:rPr>
+          <w:rFonts w:ascii="Consolas" w:hAnsi="Consolas" w:cs="Consolas"/>
+          <w:color w:val="808080"/>
+          <w:sz w:val="19"/>
+          <w:szCs w:val="19"/>
+          <w:highlight w:val="white"/>
+          <w:lang w:val="en-US"/>
+        </w:rPr>
+        <w:t>)</w:t>
+      </w:r>
     </w:p>
     <w:p>
       <w:pPr>
@@ -840,47 +931,186 @@
       <w:r>
         <w:rPr>
           <w:rFonts w:ascii="Consolas" w:hAnsi="Consolas" w:cs="Consolas"/>
+          <w:color w:val="808080"/>
+          <w:sz w:val="19"/>
+          <w:szCs w:val="19"/>
+          <w:highlight w:val="white"/>
+          <w:lang w:val="en-US"/>
+        </w:rPr>
+        <w:t>JOIN</w:t>
+      </w:r>
+      <w:r>
+        <w:rPr>
+          <w:rFonts w:ascii="Consolas" w:hAnsi="Consolas" w:cs="Consolas"/>
+          <w:color w:val="000000"/>
+          <w:sz w:val="19"/>
+          <w:szCs w:val="19"/>
+          <w:highlight w:val="white"/>
+          <w:lang w:val="en-US"/>
+        </w:rPr>
+        <w:t xml:space="preserve"> </w:t>
+      </w:r>
+      <w:r>
+        <w:rPr>
+          <w:rFonts w:ascii="Consolas" w:hAnsi="Consolas" w:cs="Consolas"/>
           <w:color w:val="0000FF"/>
           <w:sz w:val="19"/>
           <w:szCs w:val="19"/>
           <w:highlight w:val="white"/>
           <w:lang w:val="en-US"/>
         </w:rPr>
-        <w:t>FULL</w:t>
-      </w:r>
-      <w:r>
-        <w:rPr>
-          <w:rFonts w:ascii="Consolas" w:hAnsi="Consolas" w:cs="Consolas"/>
-          <w:color w:val="000000"/>
-          <w:sz w:val="19"/>
-          <w:szCs w:val="19"/>
-          <w:highlight w:val="white"/>
-          <w:lang w:val="en-US"/>
-        </w:rPr>
-        <w:t xml:space="preserve"> </w:t>
-      </w:r>
-      <w:r>
-        <w:rPr>
-          <w:rFonts w:ascii="Consolas" w:hAnsi="Consolas" w:cs="Consolas"/>
-          <w:color w:val="808080"/>
-          <w:sz w:val="19"/>
-          <w:szCs w:val="19"/>
-          <w:highlight w:val="white"/>
-          <w:lang w:val="en-US"/>
-        </w:rPr>
-        <w:t>OUTER</w:t>
-      </w:r>
-      <w:r>
-        <w:rPr>
-          <w:rFonts w:ascii="Consolas" w:hAnsi="Consolas" w:cs="Consolas"/>
-          <w:color w:val="000000"/>
-          <w:sz w:val="19"/>
-          <w:szCs w:val="19"/>
-          <w:highlight w:val="white"/>
-          <w:lang w:val="en-US"/>
-        </w:rPr>
-        <w:t xml:space="preserve"> </w:t>
-      </w:r>
+        <w:t>profile</w:t>
+      </w:r>
+      <w:r>
+        <w:rPr>
+          <w:rFonts w:ascii="Consolas" w:hAnsi="Consolas" w:cs="Consolas"/>
+          <w:color w:val="000000"/>
+          <w:sz w:val="19"/>
+          <w:szCs w:val="19"/>
+          <w:highlight w:val="white"/>
+          <w:lang w:val="en-US"/>
+        </w:rPr>
+        <w:t xml:space="preserve"> </w:t>
+      </w:r>
+      <w:r>
+        <w:rPr>
+          <w:rFonts w:ascii="Consolas" w:hAnsi="Consolas" w:cs="Consolas"/>
+          <w:color w:val="0000FF"/>
+          <w:sz w:val="19"/>
+          <w:szCs w:val="19"/>
+          <w:highlight w:val="white"/>
+          <w:lang w:val="en-US"/>
+        </w:rPr>
+        <w:t>ON</w:t>
+      </w:r>
+      <w:r>
+        <w:rPr>
+          <w:rFonts w:ascii="Consolas" w:hAnsi="Consolas" w:cs="Consolas"/>
+          <w:color w:val="000000"/>
+          <w:sz w:val="19"/>
+          <w:szCs w:val="19"/>
+          <w:highlight w:val="white"/>
+          <w:lang w:val="en-US"/>
+        </w:rPr>
+        <w:t xml:space="preserve"> </w:t>
+      </w:r>
+      <w:proofErr w:type="spellStart"/>
+      <w:r>
+        <w:rPr>
+          <w:rFonts w:ascii="Consolas" w:hAnsi="Consolas" w:cs="Consolas"/>
+          <w:color w:val="000000"/>
+          <w:sz w:val="19"/>
+          <w:szCs w:val="19"/>
+          <w:highlight w:val="white"/>
+          <w:lang w:val="en-US"/>
+        </w:rPr>
+        <w:t>watched</w:t>
+      </w:r>
+      <w:r>
+        <w:rPr>
+          <w:rFonts w:ascii="Consolas" w:hAnsi="Consolas" w:cs="Consolas"/>
+          <w:color w:val="808080"/>
+          <w:sz w:val="19"/>
+          <w:szCs w:val="19"/>
+          <w:highlight w:val="white"/>
+          <w:lang w:val="en-US"/>
+        </w:rPr>
+        <w:t>.</w:t>
+      </w:r>
+      <w:r>
+        <w:rPr>
+          <w:rFonts w:ascii="Consolas" w:hAnsi="Consolas" w:cs="Consolas"/>
+          <w:color w:val="000000"/>
+          <w:sz w:val="19"/>
+          <w:szCs w:val="19"/>
+          <w:highlight w:val="white"/>
+          <w:lang w:val="en-US"/>
+        </w:rPr>
+        <w:t>profile_id</w:t>
+      </w:r>
+      <w:proofErr w:type="spellEnd"/>
+      <w:r>
+        <w:rPr>
+          <w:rFonts w:ascii="Consolas" w:hAnsi="Consolas" w:cs="Consolas"/>
+          <w:color w:val="000000"/>
+          <w:sz w:val="19"/>
+          <w:szCs w:val="19"/>
+          <w:highlight w:val="white"/>
+          <w:lang w:val="en-US"/>
+        </w:rPr>
+        <w:t xml:space="preserve"> </w:t>
+      </w:r>
+      <w:r>
+        <w:rPr>
+          <w:rFonts w:ascii="Consolas" w:hAnsi="Consolas" w:cs="Consolas"/>
+          <w:color w:val="808080"/>
+          <w:sz w:val="19"/>
+          <w:szCs w:val="19"/>
+          <w:highlight w:val="white"/>
+          <w:lang w:val="en-US"/>
+        </w:rPr>
+        <w:t>=</w:t>
+      </w:r>
+      <w:r>
+        <w:rPr>
+          <w:rFonts w:ascii="Consolas" w:hAnsi="Consolas" w:cs="Consolas"/>
+          <w:color w:val="000000"/>
+          <w:sz w:val="19"/>
+          <w:szCs w:val="19"/>
+          <w:highlight w:val="white"/>
+          <w:lang w:val="en-US"/>
+        </w:rPr>
+        <w:t xml:space="preserve"> </w:t>
+      </w:r>
+      <w:r>
+        <w:rPr>
+          <w:rFonts w:ascii="Consolas" w:hAnsi="Consolas" w:cs="Consolas"/>
+          <w:color w:val="0000FF"/>
+          <w:sz w:val="19"/>
+          <w:szCs w:val="19"/>
+          <w:highlight w:val="white"/>
+          <w:lang w:val="en-US"/>
+        </w:rPr>
+        <w:t>profile</w:t>
+      </w:r>
+      <w:r>
+        <w:rPr>
+          <w:rFonts w:ascii="Consolas" w:hAnsi="Consolas" w:cs="Consolas"/>
+          <w:color w:val="808080"/>
+          <w:sz w:val="19"/>
+          <w:szCs w:val="19"/>
+          <w:highlight w:val="white"/>
+          <w:lang w:val="en-US"/>
+        </w:rPr>
+        <w:t>.</w:t>
+      </w:r>
+      <w:r>
+        <w:rPr>
+          <w:rFonts w:ascii="Consolas" w:hAnsi="Consolas" w:cs="Consolas"/>
+          <w:color w:val="000000"/>
+          <w:sz w:val="19"/>
+          <w:szCs w:val="19"/>
+          <w:highlight w:val="white"/>
+          <w:lang w:val="en-US"/>
+        </w:rPr>
+        <w:t>id</w:t>
+      </w:r>
+    </w:p>
+    <w:p>
+      <w:pPr>
+        <w:autoSpaceDE w:val="0"/>
+        <w:autoSpaceDN w:val="0"/>
+        <w:adjustRightInd w:val="0"/>
+        <w:spacing w:after="0" w:line="240" w:lineRule="auto"/>
+        <w:rPr>
+          <w:rFonts w:ascii="Consolas" w:hAnsi="Consolas" w:cs="Consolas"/>
+          <w:color w:val="000000"/>
+          <w:sz w:val="19"/>
+          <w:szCs w:val="19"/>
+          <w:highlight w:val="white"/>
+          <w:lang w:val="en-US"/>
+        </w:rPr>
+      </w:pPr>
       <w:r>
         <w:rPr>
           <w:rFonts w:ascii="Consolas" w:hAnsi="Consolas" w:cs="Consolas"/>
@@ -901,7 +1131,7 @@
           <w:highlight w:val="white"/>
           <w:lang w:val="en-US"/>
         </w:rPr>
-        <w:t xml:space="preserve"> </w:t>
+        <w:t xml:space="preserve"> program </w:t>
       </w:r>
       <w:r>
         <w:rPr>
@@ -912,19 +1142,288 @@
           <w:highlight w:val="white"/>
           <w:lang w:val="en-US"/>
         </w:rPr>
+        <w:t>ON</w:t>
+      </w:r>
+      <w:r>
+        <w:rPr>
+          <w:rFonts w:ascii="Consolas" w:hAnsi="Consolas" w:cs="Consolas"/>
+          <w:color w:val="000000"/>
+          <w:sz w:val="19"/>
+          <w:szCs w:val="19"/>
+          <w:highlight w:val="white"/>
+          <w:lang w:val="en-US"/>
+        </w:rPr>
+        <w:t xml:space="preserve"> </w:t>
+      </w:r>
+      <w:proofErr w:type="spellStart"/>
+      <w:r>
+        <w:rPr>
+          <w:rFonts w:ascii="Consolas" w:hAnsi="Consolas" w:cs="Consolas"/>
+          <w:color w:val="000000"/>
+          <w:sz w:val="19"/>
+          <w:szCs w:val="19"/>
+          <w:highlight w:val="white"/>
+          <w:lang w:val="en-US"/>
+        </w:rPr>
+        <w:t>watched</w:t>
+      </w:r>
+      <w:r>
+        <w:rPr>
+          <w:rFonts w:ascii="Consolas" w:hAnsi="Consolas" w:cs="Consolas"/>
+          <w:color w:val="808080"/>
+          <w:sz w:val="19"/>
+          <w:szCs w:val="19"/>
+          <w:highlight w:val="white"/>
+          <w:lang w:val="en-US"/>
+        </w:rPr>
+        <w:t>.</w:t>
+      </w:r>
+      <w:r>
+        <w:rPr>
+          <w:rFonts w:ascii="Consolas" w:hAnsi="Consolas" w:cs="Consolas"/>
+          <w:color w:val="FF00FF"/>
+          <w:sz w:val="19"/>
+          <w:szCs w:val="19"/>
+          <w:highlight w:val="white"/>
+          <w:lang w:val="en-US"/>
+        </w:rPr>
+        <w:t>program_name</w:t>
+      </w:r>
+      <w:proofErr w:type="spellEnd"/>
+      <w:r>
+        <w:rPr>
+          <w:rFonts w:ascii="Consolas" w:hAnsi="Consolas" w:cs="Consolas"/>
+          <w:color w:val="000000"/>
+          <w:sz w:val="19"/>
+          <w:szCs w:val="19"/>
+          <w:highlight w:val="white"/>
+          <w:lang w:val="en-US"/>
+        </w:rPr>
+        <w:t xml:space="preserve"> </w:t>
+      </w:r>
+      <w:r>
+        <w:rPr>
+          <w:rFonts w:ascii="Consolas" w:hAnsi="Consolas" w:cs="Consolas"/>
+          <w:color w:val="808080"/>
+          <w:sz w:val="19"/>
+          <w:szCs w:val="19"/>
+          <w:highlight w:val="white"/>
+          <w:lang w:val="en-US"/>
+        </w:rPr>
+        <w:t>=</w:t>
+      </w:r>
+      <w:r>
+        <w:rPr>
+          <w:rFonts w:ascii="Consolas" w:hAnsi="Consolas" w:cs="Consolas"/>
+          <w:color w:val="000000"/>
+          <w:sz w:val="19"/>
+          <w:szCs w:val="19"/>
+          <w:highlight w:val="white"/>
+          <w:lang w:val="en-US"/>
+        </w:rPr>
+        <w:t xml:space="preserve"> program</w:t>
+      </w:r>
+      <w:r>
+        <w:rPr>
+          <w:rFonts w:ascii="Consolas" w:hAnsi="Consolas" w:cs="Consolas"/>
+          <w:color w:val="808080"/>
+          <w:sz w:val="19"/>
+          <w:szCs w:val="19"/>
+          <w:highlight w:val="white"/>
+          <w:lang w:val="en-US"/>
+        </w:rPr>
+        <w:t>.</w:t>
+      </w:r>
+      <w:r>
+        <w:rPr>
+          <w:rFonts w:ascii="Consolas" w:hAnsi="Consolas" w:cs="Consolas"/>
+          <w:color w:val="0000FF"/>
+          <w:sz w:val="19"/>
+          <w:szCs w:val="19"/>
+          <w:highlight w:val="white"/>
+          <w:lang w:val="en-US"/>
+        </w:rPr>
+        <w:t>name</w:t>
+      </w:r>
+    </w:p>
+    <w:p>
+      <w:pPr>
+        <w:autoSpaceDE w:val="0"/>
+        <w:autoSpaceDN w:val="0"/>
+        <w:adjustRightInd w:val="0"/>
+        <w:spacing w:after="0" w:line="240" w:lineRule="auto"/>
+        <w:rPr>
+          <w:rFonts w:ascii="Consolas" w:hAnsi="Consolas" w:cs="Consolas"/>
+          <w:color w:val="000000"/>
+          <w:sz w:val="19"/>
+          <w:szCs w:val="19"/>
+          <w:highlight w:val="white"/>
+          <w:lang w:val="en-US"/>
+        </w:rPr>
+      </w:pPr>
+      <w:r>
+        <w:rPr>
+          <w:rFonts w:ascii="Consolas" w:hAnsi="Consolas" w:cs="Consolas"/>
+          <w:color w:val="808080"/>
+          <w:sz w:val="19"/>
+          <w:szCs w:val="19"/>
+          <w:highlight w:val="white"/>
+          <w:lang w:val="en-US"/>
+        </w:rPr>
+        <w:t>JOIN</w:t>
+      </w:r>
+      <w:r>
+        <w:rPr>
+          <w:rFonts w:ascii="Consolas" w:hAnsi="Consolas" w:cs="Consolas"/>
+          <w:color w:val="000000"/>
+          <w:sz w:val="19"/>
+          <w:szCs w:val="19"/>
+          <w:highlight w:val="white"/>
+          <w:lang w:val="en-US"/>
+        </w:rPr>
+        <w:t xml:space="preserve"> account </w:t>
+      </w:r>
+      <w:r>
+        <w:rPr>
+          <w:rFonts w:ascii="Consolas" w:hAnsi="Consolas" w:cs="Consolas"/>
+          <w:color w:val="0000FF"/>
+          <w:sz w:val="19"/>
+          <w:szCs w:val="19"/>
+          <w:highlight w:val="white"/>
+          <w:lang w:val="en-US"/>
+        </w:rPr>
+        <w:t>ON</w:t>
+      </w:r>
+      <w:r>
+        <w:rPr>
+          <w:rFonts w:ascii="Consolas" w:hAnsi="Consolas" w:cs="Consolas"/>
+          <w:color w:val="000000"/>
+          <w:sz w:val="19"/>
+          <w:szCs w:val="19"/>
+          <w:highlight w:val="white"/>
+          <w:lang w:val="en-US"/>
+        </w:rPr>
+        <w:t xml:space="preserve"> </w:t>
+      </w:r>
+      <w:proofErr w:type="spellStart"/>
+      <w:r>
+        <w:rPr>
+          <w:rFonts w:ascii="Consolas" w:hAnsi="Consolas" w:cs="Consolas"/>
+          <w:color w:val="0000FF"/>
+          <w:sz w:val="19"/>
+          <w:szCs w:val="19"/>
+          <w:highlight w:val="white"/>
+          <w:lang w:val="en-US"/>
+        </w:rPr>
         <w:t>profile</w:t>
       </w:r>
       <w:r>
         <w:rPr>
           <w:rFonts w:ascii="Consolas" w:hAnsi="Consolas" w:cs="Consolas"/>
-          <w:color w:val="000000"/>
-          <w:sz w:val="19"/>
-          <w:szCs w:val="19"/>
-          <w:highlight w:val="white"/>
-          <w:lang w:val="en-US"/>
-        </w:rPr>
-        <w:t xml:space="preserve"> </w:t>
-      </w:r>
+          <w:color w:val="808080"/>
+          <w:sz w:val="19"/>
+          <w:szCs w:val="19"/>
+          <w:highlight w:val="white"/>
+          <w:lang w:val="en-US"/>
+        </w:rPr>
+        <w:t>.</w:t>
+      </w:r>
+      <w:r>
+        <w:rPr>
+          <w:rFonts w:ascii="Consolas" w:hAnsi="Consolas" w:cs="Consolas"/>
+          <w:color w:val="000000"/>
+          <w:sz w:val="19"/>
+          <w:szCs w:val="19"/>
+          <w:highlight w:val="white"/>
+          <w:lang w:val="en-US"/>
+        </w:rPr>
+        <w:t>subnumber</w:t>
+      </w:r>
+      <w:proofErr w:type="spellEnd"/>
+      <w:r>
+        <w:rPr>
+          <w:rFonts w:ascii="Consolas" w:hAnsi="Consolas" w:cs="Consolas"/>
+          <w:color w:val="000000"/>
+          <w:sz w:val="19"/>
+          <w:szCs w:val="19"/>
+          <w:highlight w:val="white"/>
+          <w:lang w:val="en-US"/>
+        </w:rPr>
+        <w:t xml:space="preserve"> </w:t>
+      </w:r>
+      <w:r>
+        <w:rPr>
+          <w:rFonts w:ascii="Consolas" w:hAnsi="Consolas" w:cs="Consolas"/>
+          <w:color w:val="808080"/>
+          <w:sz w:val="19"/>
+          <w:szCs w:val="19"/>
+          <w:highlight w:val="white"/>
+          <w:lang w:val="en-US"/>
+        </w:rPr>
+        <w:t>=</w:t>
+      </w:r>
+      <w:r>
+        <w:rPr>
+          <w:rFonts w:ascii="Consolas" w:hAnsi="Consolas" w:cs="Consolas"/>
+          <w:color w:val="000000"/>
+          <w:sz w:val="19"/>
+          <w:szCs w:val="19"/>
+          <w:highlight w:val="white"/>
+          <w:lang w:val="en-US"/>
+        </w:rPr>
+        <w:t xml:space="preserve"> </w:t>
+      </w:r>
+      <w:proofErr w:type="spellStart"/>
+      <w:r>
+        <w:rPr>
+          <w:rFonts w:ascii="Consolas" w:hAnsi="Consolas" w:cs="Consolas"/>
+          <w:color w:val="000000"/>
+          <w:sz w:val="19"/>
+          <w:szCs w:val="19"/>
+          <w:highlight w:val="white"/>
+          <w:lang w:val="en-US"/>
+        </w:rPr>
+        <w:t>account</w:t>
+      </w:r>
+      <w:r>
+        <w:rPr>
+          <w:rFonts w:ascii="Consolas" w:hAnsi="Consolas" w:cs="Consolas"/>
+          <w:color w:val="808080"/>
+          <w:sz w:val="19"/>
+          <w:szCs w:val="19"/>
+          <w:highlight w:val="white"/>
+          <w:lang w:val="en-US"/>
+        </w:rPr>
+        <w:t>.</w:t>
+      </w:r>
+      <w:r>
+        <w:rPr>
+          <w:rFonts w:ascii="Consolas" w:hAnsi="Consolas" w:cs="Consolas"/>
+          <w:color w:val="000000"/>
+          <w:sz w:val="19"/>
+          <w:szCs w:val="19"/>
+          <w:highlight w:val="white"/>
+          <w:lang w:val="en-US"/>
+        </w:rPr>
+        <w:t>subnumber</w:t>
+      </w:r>
+      <w:proofErr w:type="spellEnd"/>
+    </w:p>
+    <w:p>
+      <w:pPr>
+        <w:autoSpaceDE w:val="0"/>
+        <w:autoSpaceDN w:val="0"/>
+        <w:adjustRightInd w:val="0"/>
+        <w:spacing w:after="0" w:line="240" w:lineRule="auto"/>
+        <w:rPr>
+          <w:rFonts w:ascii="Consolas" w:hAnsi="Consolas" w:cs="Consolas"/>
+          <w:color w:val="000000"/>
+          <w:sz w:val="19"/>
+          <w:szCs w:val="19"/>
+          <w:highlight w:val="white"/>
+          <w:lang w:val="en-US"/>
+        </w:rPr>
+      </w:pPr>
       <w:r>
         <w:rPr>
           <w:rFonts w:ascii="Consolas" w:hAnsi="Consolas" w:cs="Consolas"/>
@@ -934,18 +1433,30 @@
           <w:highlight w:val="white"/>
           <w:lang w:val="en-US"/>
         </w:rPr>
-        <w:t>ON</w:t>
-      </w:r>
-      <w:r>
-        <w:rPr>
-          <w:rFonts w:ascii="Consolas" w:hAnsi="Consolas" w:cs="Consolas"/>
-          <w:color w:val="000000"/>
-          <w:sz w:val="19"/>
-          <w:szCs w:val="19"/>
-          <w:highlight w:val="white"/>
-          <w:lang w:val="en-US"/>
-        </w:rPr>
-        <w:t xml:space="preserve"> watched</w:t>
+        <w:t>WHERE</w:t>
+      </w:r>
+      <w:r>
+        <w:rPr>
+          <w:rFonts w:ascii="Consolas" w:hAnsi="Consolas" w:cs="Consolas"/>
+          <w:color w:val="000000"/>
+          <w:sz w:val="19"/>
+          <w:szCs w:val="19"/>
+          <w:highlight w:val="white"/>
+          <w:lang w:val="en-US"/>
+        </w:rPr>
+        <w:t xml:space="preserve"> </w:t>
+      </w:r>
+      <w:proofErr w:type="spellStart"/>
+      <w:r>
+        <w:rPr>
+          <w:rFonts w:ascii="Consolas" w:hAnsi="Consolas" w:cs="Consolas"/>
+          <w:color w:val="000000"/>
+          <w:sz w:val="19"/>
+          <w:szCs w:val="19"/>
+          <w:highlight w:val="white"/>
+          <w:lang w:val="en-US"/>
+        </w:rPr>
+        <w:t>account</w:t>
       </w:r>
       <w:r>
         <w:rPr>
@@ -967,7 +1478,19 @@
           <w:highlight w:val="white"/>
           <w:lang w:val="en-US"/>
         </w:rPr>
-        <w:t>profile_ID</w:t>
+        <w:t>email</w:t>
+      </w:r>
+      <w:proofErr w:type="spellEnd"/>
+      <w:r>
+        <w:rPr>
+          <w:rFonts w:ascii="Consolas" w:hAnsi="Consolas" w:cs="Consolas"/>
+          <w:color w:val="000000"/>
+          <w:sz w:val="19"/>
+          <w:szCs w:val="19"/>
+          <w:highlight w:val="white"/>
+          <w:lang w:val="en-US"/>
+        </w:rPr>
+        <w:t xml:space="preserve"> </w:t>
       </w:r>
       <w:r>
         <w:rPr>
@@ -983,36 +1506,270 @@
       <w:r>
         <w:rPr>
           <w:rFonts w:ascii="Consolas" w:hAnsi="Consolas" w:cs="Consolas"/>
+          <w:color w:val="000000"/>
+          <w:sz w:val="19"/>
+          <w:szCs w:val="19"/>
+          <w:highlight w:val="white"/>
+          <w:lang w:val="en-US"/>
+        </w:rPr>
+        <w:t xml:space="preserve"> </w:t>
+      </w:r>
+      <w:r>
+        <w:rPr>
+          <w:rFonts w:ascii="Consolas" w:hAnsi="Consolas" w:cs="Consolas"/>
+          <w:color w:val="FF0000"/>
+          <w:sz w:val="19"/>
+          <w:szCs w:val="19"/>
+          <w:highlight w:val="white"/>
+          <w:lang w:val="en-US"/>
+        </w:rPr>
+        <w:t>'</w:t>
+      </w:r>
+      <w:proofErr w:type="spellStart"/>
+      <w:r>
+        <w:rPr>
+          <w:rFonts w:ascii="Consolas" w:hAnsi="Consolas" w:cs="Consolas"/>
+          <w:color w:val="FF0000"/>
+          <w:sz w:val="19"/>
+          <w:szCs w:val="19"/>
+          <w:highlight w:val="white"/>
+          <w:lang w:val="en-US"/>
+        </w:rPr>
+        <w:t>userInput</w:t>
+      </w:r>
+      <w:proofErr w:type="spellEnd"/>
+      <w:r>
+        <w:rPr>
+          <w:rFonts w:ascii="Consolas" w:hAnsi="Consolas" w:cs="Consolas"/>
+          <w:color w:val="FF0000"/>
+          <w:sz w:val="19"/>
+          <w:szCs w:val="19"/>
+          <w:highlight w:val="white"/>
+          <w:lang w:val="en-US"/>
+        </w:rPr>
+        <w:t>'</w:t>
+      </w:r>
+      <w:r>
+        <w:rPr>
+          <w:rFonts w:ascii="Consolas" w:hAnsi="Consolas" w:cs="Consolas"/>
+          <w:color w:val="000000"/>
+          <w:sz w:val="19"/>
+          <w:szCs w:val="19"/>
+          <w:highlight w:val="white"/>
+          <w:lang w:val="en-US"/>
+        </w:rPr>
+        <w:t xml:space="preserve"> </w:t>
+      </w:r>
+      <w:r>
+        <w:rPr>
+          <w:rFonts w:ascii="Consolas" w:hAnsi="Consolas" w:cs="Consolas"/>
+          <w:color w:val="808080"/>
+          <w:sz w:val="19"/>
+          <w:szCs w:val="19"/>
+          <w:highlight w:val="white"/>
+          <w:lang w:val="en-US"/>
+        </w:rPr>
+        <w:t>AND</w:t>
+      </w:r>
+      <w:r>
+        <w:rPr>
+          <w:rFonts w:ascii="Consolas" w:hAnsi="Consolas" w:cs="Consolas"/>
+          <w:color w:val="000000"/>
+          <w:sz w:val="19"/>
+          <w:szCs w:val="19"/>
+          <w:highlight w:val="white"/>
+          <w:lang w:val="en-US"/>
+        </w:rPr>
+        <w:t xml:space="preserve"> </w:t>
+      </w:r>
+      <w:proofErr w:type="spellStart"/>
+      <w:r>
+        <w:rPr>
+          <w:rFonts w:ascii="Consolas" w:hAnsi="Consolas" w:cs="Consolas"/>
+          <w:color w:val="000000"/>
+          <w:sz w:val="19"/>
+          <w:szCs w:val="19"/>
+          <w:highlight w:val="white"/>
+          <w:lang w:val="en-US"/>
+        </w:rPr>
+        <w:t>program</w:t>
+      </w:r>
+      <w:r>
+        <w:rPr>
+          <w:rFonts w:ascii="Consolas" w:hAnsi="Consolas" w:cs="Consolas"/>
+          <w:color w:val="808080"/>
+          <w:sz w:val="19"/>
+          <w:szCs w:val="19"/>
+          <w:highlight w:val="white"/>
+          <w:lang w:val="en-US"/>
+        </w:rPr>
+        <w:t>.</w:t>
+      </w:r>
+      <w:r>
+        <w:rPr>
+          <w:rFonts w:ascii="Consolas" w:hAnsi="Consolas" w:cs="Consolas"/>
+          <w:color w:val="000000"/>
+          <w:sz w:val="19"/>
+          <w:szCs w:val="19"/>
+          <w:highlight w:val="white"/>
+          <w:lang w:val="en-US"/>
+        </w:rPr>
+        <w:t>e_id</w:t>
+      </w:r>
+      <w:proofErr w:type="spellEnd"/>
+      <w:r>
+        <w:rPr>
+          <w:rFonts w:ascii="Consolas" w:hAnsi="Consolas" w:cs="Consolas"/>
+          <w:color w:val="000000"/>
+          <w:sz w:val="19"/>
+          <w:szCs w:val="19"/>
+          <w:highlight w:val="white"/>
+          <w:lang w:val="en-US"/>
+        </w:rPr>
+        <w:t xml:space="preserve"> </w:t>
+      </w:r>
+      <w:r>
+        <w:rPr>
+          <w:rFonts w:ascii="Consolas" w:hAnsi="Consolas" w:cs="Consolas"/>
+          <w:color w:val="808080"/>
+          <w:sz w:val="19"/>
+          <w:szCs w:val="19"/>
+          <w:highlight w:val="white"/>
+          <w:lang w:val="en-US"/>
+        </w:rPr>
+        <w:t>IS</w:t>
+      </w:r>
+      <w:r>
+        <w:rPr>
+          <w:rFonts w:ascii="Consolas" w:hAnsi="Consolas" w:cs="Consolas"/>
+          <w:color w:val="000000"/>
+          <w:sz w:val="19"/>
+          <w:szCs w:val="19"/>
+          <w:highlight w:val="white"/>
+          <w:lang w:val="en-US"/>
+        </w:rPr>
+        <w:t xml:space="preserve"> </w:t>
+      </w:r>
+      <w:r>
+        <w:rPr>
+          <w:rFonts w:ascii="Consolas" w:hAnsi="Consolas" w:cs="Consolas"/>
+          <w:color w:val="808080"/>
+          <w:sz w:val="19"/>
+          <w:szCs w:val="19"/>
+          <w:highlight w:val="white"/>
+          <w:lang w:val="en-US"/>
+        </w:rPr>
+        <w:t>NOT</w:t>
+      </w:r>
+      <w:r>
+        <w:rPr>
+          <w:rFonts w:ascii="Consolas" w:hAnsi="Consolas" w:cs="Consolas"/>
+          <w:color w:val="000000"/>
+          <w:sz w:val="19"/>
+          <w:szCs w:val="19"/>
+          <w:highlight w:val="white"/>
+          <w:lang w:val="en-US"/>
+        </w:rPr>
+        <w:t xml:space="preserve"> </w:t>
+      </w:r>
+      <w:r>
+        <w:rPr>
+          <w:rFonts w:ascii="Consolas" w:hAnsi="Consolas" w:cs="Consolas"/>
+          <w:color w:val="808080"/>
+          <w:sz w:val="19"/>
+          <w:szCs w:val="19"/>
+          <w:highlight w:val="white"/>
+          <w:lang w:val="en-US"/>
+        </w:rPr>
+        <w:t>NULL</w:t>
+      </w:r>
+    </w:p>
+    <w:p>
+      <w:pPr>
+        <w:autoSpaceDE w:val="0"/>
+        <w:autoSpaceDN w:val="0"/>
+        <w:adjustRightInd w:val="0"/>
+        <w:spacing w:after="0" w:line="240" w:lineRule="auto"/>
+        <w:rPr>
+          <w:rFonts w:ascii="Consolas" w:hAnsi="Consolas" w:cs="Consolas"/>
+          <w:color w:val="000000"/>
+          <w:sz w:val="19"/>
+          <w:szCs w:val="19"/>
+          <w:highlight w:val="white"/>
+        </w:rPr>
+      </w:pPr>
+      <w:r>
+        <w:rPr>
+          <w:rFonts w:ascii="Consolas" w:hAnsi="Consolas" w:cs="Consolas"/>
           <w:color w:val="0000FF"/>
           <w:sz w:val="19"/>
           <w:szCs w:val="19"/>
           <w:highlight w:val="white"/>
-          <w:lang w:val="en-US"/>
-        </w:rPr>
-        <w:t>profile</w:t>
-      </w:r>
-      <w:r>
-        <w:rPr>
-          <w:rFonts w:ascii="Consolas" w:hAnsi="Consolas" w:cs="Consolas"/>
-          <w:color w:val="808080"/>
-          <w:sz w:val="19"/>
-          <w:szCs w:val="19"/>
-          <w:highlight w:val="white"/>
-          <w:lang w:val="en-US"/>
+        </w:rPr>
+        <w:t>GROUP</w:t>
+      </w:r>
+      <w:r>
+        <w:rPr>
+          <w:rFonts w:ascii="Consolas" w:hAnsi="Consolas" w:cs="Consolas"/>
+          <w:color w:val="000000"/>
+          <w:sz w:val="19"/>
+          <w:szCs w:val="19"/>
+          <w:highlight w:val="white"/>
+        </w:rPr>
+        <w:t xml:space="preserve"> </w:t>
+      </w:r>
+      <w:r>
+        <w:rPr>
+          <w:rFonts w:ascii="Consolas" w:hAnsi="Consolas" w:cs="Consolas"/>
+          <w:color w:val="0000FF"/>
+          <w:sz w:val="19"/>
+          <w:szCs w:val="19"/>
+          <w:highlight w:val="white"/>
+        </w:rPr>
+        <w:t>BY</w:t>
+      </w:r>
+      <w:r>
+        <w:rPr>
+          <w:rFonts w:ascii="Consolas" w:hAnsi="Consolas" w:cs="Consolas"/>
+          <w:color w:val="000000"/>
+          <w:sz w:val="19"/>
+          <w:szCs w:val="19"/>
+          <w:highlight w:val="white"/>
+        </w:rPr>
+        <w:t xml:space="preserve"> </w:t>
+      </w:r>
+      <w:proofErr w:type="spellStart"/>
+      <w:r>
+        <w:rPr>
+          <w:rFonts w:ascii="Consolas" w:hAnsi="Consolas" w:cs="Consolas"/>
+          <w:color w:val="000000"/>
+          <w:sz w:val="19"/>
+          <w:szCs w:val="19"/>
+          <w:highlight w:val="white"/>
+        </w:rPr>
+        <w:t>watched</w:t>
+      </w:r>
+      <w:r>
+        <w:rPr>
+          <w:rFonts w:ascii="Consolas" w:hAnsi="Consolas" w:cs="Consolas"/>
+          <w:color w:val="808080"/>
+          <w:sz w:val="19"/>
+          <w:szCs w:val="19"/>
+          <w:highlight w:val="white"/>
         </w:rPr>
         <w:t>.</w:t>
       </w:r>
       <w:r>
         <w:rPr>
           <w:rFonts w:ascii="Consolas" w:hAnsi="Consolas" w:cs="Consolas"/>
-          <w:color w:val="000000"/>
-          <w:sz w:val="19"/>
-          <w:szCs w:val="19"/>
-          <w:highlight w:val="white"/>
-          <w:lang w:val="en-US"/>
-        </w:rPr>
-        <w:t>ID</w:t>
-      </w:r>
+          <w:color w:val="FF00FF"/>
+          <w:sz w:val="19"/>
+          <w:szCs w:val="19"/>
+          <w:highlight w:val="white"/>
+        </w:rPr>
+        <w:t>program_name</w:t>
+      </w:r>
+      <w:proofErr w:type="spellEnd"/>
     </w:p>
     <w:p>
       <w:pPr>
@@ -1022,186 +1779,7 @@
           <w:b/>
           <w:sz w:val="23"/>
           <w:szCs w:val="23"/>
-          <w:lang w:val="en-US" w:eastAsia="nl-NL"/>
-        </w:rPr>
-      </w:pPr>
-      <w:r>
-        <w:rPr>
-          <w:rFonts w:ascii="Consolas" w:hAnsi="Consolas" w:cs="Consolas"/>
-          <w:color w:val="0000FF"/>
-          <w:sz w:val="19"/>
-          <w:szCs w:val="19"/>
-          <w:highlight w:val="white"/>
-          <w:lang w:val="en-US"/>
-        </w:rPr>
-        <w:t>FULL</w:t>
-      </w:r>
-      <w:r>
-        <w:rPr>
-          <w:rFonts w:ascii="Consolas" w:hAnsi="Consolas" w:cs="Consolas"/>
-          <w:color w:val="000000"/>
-          <w:sz w:val="19"/>
-          <w:szCs w:val="19"/>
-          <w:highlight w:val="white"/>
-          <w:lang w:val="en-US"/>
-        </w:rPr>
-        <w:t xml:space="preserve"> </w:t>
-      </w:r>
-      <w:r>
-        <w:rPr>
-          <w:rFonts w:ascii="Consolas" w:hAnsi="Consolas" w:cs="Consolas"/>
-          <w:color w:val="808080"/>
-          <w:sz w:val="19"/>
-          <w:szCs w:val="19"/>
-          <w:highlight w:val="white"/>
-          <w:lang w:val="en-US"/>
-        </w:rPr>
-        <w:t>OUTER</w:t>
-      </w:r>
-      <w:r>
-        <w:rPr>
-          <w:rFonts w:ascii="Consolas" w:hAnsi="Consolas" w:cs="Consolas"/>
-          <w:color w:val="000000"/>
-          <w:sz w:val="19"/>
-          <w:szCs w:val="19"/>
-          <w:highlight w:val="white"/>
-          <w:lang w:val="en-US"/>
-        </w:rPr>
-        <w:t xml:space="preserve"> </w:t>
-      </w:r>
-      <w:r>
-        <w:rPr>
-          <w:rFonts w:ascii="Consolas" w:hAnsi="Consolas" w:cs="Consolas"/>
-          <w:color w:val="808080"/>
-          <w:sz w:val="19"/>
-          <w:szCs w:val="19"/>
-          <w:highlight w:val="white"/>
-          <w:lang w:val="en-US"/>
-        </w:rPr>
-        <w:t>JOIN</w:t>
-      </w:r>
-      <w:r>
-        <w:rPr>
-          <w:rFonts w:ascii="Consolas" w:hAnsi="Consolas" w:cs="Consolas"/>
-          <w:color w:val="000000"/>
-          <w:sz w:val="19"/>
-          <w:szCs w:val="19"/>
-          <w:highlight w:val="white"/>
-          <w:lang w:val="en-US"/>
-        </w:rPr>
-        <w:t xml:space="preserve"> account </w:t>
-      </w:r>
-      <w:r>
-        <w:rPr>
-          <w:rFonts w:ascii="Consolas" w:hAnsi="Consolas" w:cs="Consolas"/>
-          <w:color w:val="0000FF"/>
-          <w:sz w:val="19"/>
-          <w:szCs w:val="19"/>
-          <w:highlight w:val="white"/>
-          <w:lang w:val="en-US"/>
-        </w:rPr>
-        <w:t>ON</w:t>
-      </w:r>
-      <w:r>
-        <w:rPr>
-          <w:rFonts w:ascii="Consolas" w:hAnsi="Consolas" w:cs="Consolas"/>
-          <w:color w:val="000000"/>
-          <w:sz w:val="19"/>
-          <w:szCs w:val="19"/>
-          <w:highlight w:val="white"/>
-          <w:lang w:val="en-US"/>
-        </w:rPr>
-        <w:t xml:space="preserve"> </w:t>
-      </w:r>
-      <w:r>
-        <w:rPr>
-          <w:rFonts w:ascii="Consolas" w:hAnsi="Consolas" w:cs="Consolas"/>
-          <w:color w:val="0000FF"/>
-          <w:sz w:val="19"/>
-          <w:szCs w:val="19"/>
-          <w:highlight w:val="white"/>
-          <w:lang w:val="en-US"/>
-        </w:rPr>
-        <w:t>profile</w:t>
-      </w:r>
-      <w:r>
-        <w:rPr>
-          <w:rFonts w:ascii="Consolas" w:hAnsi="Consolas" w:cs="Consolas"/>
-          <w:color w:val="808080"/>
-          <w:sz w:val="19"/>
-          <w:szCs w:val="19"/>
-          <w:highlight w:val="white"/>
-          <w:lang w:val="en-US"/>
-        </w:rPr>
-        <w:t>.</w:t>
-      </w:r>
-      <w:r>
-        <w:rPr>
-          <w:rFonts w:ascii="Consolas" w:hAnsi="Consolas" w:cs="Consolas"/>
-          <w:color w:val="000000"/>
-          <w:sz w:val="19"/>
-          <w:szCs w:val="19"/>
-          <w:highlight w:val="white"/>
-          <w:lang w:val="en-US"/>
-        </w:rPr>
-        <w:t>ID</w:t>
-      </w:r>
-      <w:r>
-        <w:rPr>
-          <w:rFonts w:ascii="Consolas" w:hAnsi="Consolas" w:cs="Consolas"/>
-          <w:color w:val="808080"/>
-          <w:sz w:val="19"/>
-          <w:szCs w:val="19"/>
-          <w:highlight w:val="white"/>
-          <w:lang w:val="en-US"/>
-        </w:rPr>
-        <w:t>=</w:t>
-      </w:r>
-      <w:proofErr w:type="spellStart"/>
-      <w:r>
-        <w:rPr>
-          <w:rFonts w:ascii="Consolas" w:hAnsi="Consolas" w:cs="Consolas"/>
-          <w:color w:val="000000"/>
-          <w:sz w:val="19"/>
-          <w:szCs w:val="19"/>
-          <w:highlight w:val="white"/>
-          <w:lang w:val="en-US"/>
-        </w:rPr>
-        <w:t>account</w:t>
-      </w:r>
-      <w:r>
-        <w:rPr>
-          <w:rFonts w:ascii="Consolas" w:hAnsi="Consolas" w:cs="Consolas"/>
-          <w:color w:val="808080"/>
-          <w:sz w:val="19"/>
-          <w:szCs w:val="19"/>
-          <w:highlight w:val="white"/>
-          <w:lang w:val="en-US"/>
-        </w:rPr>
-        <w:t>.</w:t>
-      </w:r>
-      <w:r>
-        <w:rPr>
-          <w:rFonts w:ascii="Consolas" w:hAnsi="Consolas" w:cs="Consolas"/>
-          <w:color w:val="000000"/>
-          <w:sz w:val="19"/>
-          <w:szCs w:val="19"/>
-          <w:highlight w:val="white"/>
-          <w:lang w:val="en-US"/>
-        </w:rPr>
-        <w:t>subnumber</w:t>
-      </w:r>
-      <w:proofErr w:type="spellEnd"/>
-    </w:p>
-    <w:p>
-      <w:pPr>
-        <w:spacing w:after="0" w:line="240" w:lineRule="auto"/>
-        <w:rPr>
-          <w:rFonts w:ascii="Courier New" w:eastAsia="Times New Roman" w:hAnsi="Courier New" w:cs="Courier New"/>
-          <w:b/>
-          <w:sz w:val="23"/>
-          <w:szCs w:val="23"/>
-          <w:lang w:val="en-US" w:eastAsia="nl-NL"/>
+          <w:lang w:eastAsia="nl-NL"/>
         </w:rPr>
       </w:pPr>
     </w:p>
@@ -1229,11 +1807,13 @@
           <w:szCs w:val="23"/>
           <w:lang w:eastAsia="nl-NL"/>
         </w:rPr>
-        <w:t>Welke films zij</w:t>
-      </w:r>
-      <w:bookmarkStart w:id="0" w:name="_GoBack"/>
-      <w:bookmarkEnd w:id="0"/>
-      <w:r>
+        <w:t>Welke films zijn er door een door de gebruiker geselecteerd account bekeken?</w:t>
+      </w:r>
+    </w:p>
+    <w:p>
+      <w:pPr>
+        <w:pStyle w:val="Lijstalinea"/>
+        <w:spacing w:after="0" w:line="240" w:lineRule="auto"/>
         <w:rPr>
           <w:rFonts w:ascii="Arial" w:eastAsia="Times New Roman" w:hAnsi="Arial" w:cs="Arial"/>
           <w:b/>
@@ -1241,14 +1821,936 @@
           <w:szCs w:val="23"/>
           <w:lang w:eastAsia="nl-NL"/>
         </w:rPr>
-        <w:t>n er door een door de gebruiker geselecteerd account bekeken?</w:t>
-      </w:r>
-    </w:p>
-    <w:p>
-      <w:pPr>
-        <w:spacing w:after="0" w:line="240" w:lineRule="auto"/>
-        <w:rPr>
-          <w:rFonts w:ascii="Courier New" w:eastAsia="Times New Roman" w:hAnsi="Courier New" w:cs="Courier New"/>
+      </w:pPr>
+    </w:p>
+    <w:p>
+      <w:pPr>
+        <w:spacing w:after="0" w:line="240" w:lineRule="auto"/>
+        <w:rPr>
+          <w:rFonts w:ascii="Arial" w:eastAsia="Times New Roman" w:hAnsi="Arial" w:cs="Arial"/>
+          <w:b/>
+          <w:sz w:val="23"/>
+          <w:szCs w:val="23"/>
+          <w:lang w:val="en-US" w:eastAsia="nl-NL"/>
+        </w:rPr>
+      </w:pPr>
+      <w:r>
+        <w:rPr>
+          <w:rFonts w:ascii="Consolas" w:hAnsi="Consolas" w:cs="Consolas"/>
+          <w:color w:val="0000FF"/>
+          <w:sz w:val="19"/>
+          <w:szCs w:val="19"/>
+          <w:highlight w:val="white"/>
+          <w:lang w:val="en-US"/>
+        </w:rPr>
+        <w:t>SELECT</w:t>
+      </w:r>
+      <w:r>
+        <w:rPr>
+          <w:rFonts w:ascii="Consolas" w:hAnsi="Consolas" w:cs="Consolas"/>
+          <w:color w:val="000000"/>
+          <w:sz w:val="19"/>
+          <w:szCs w:val="19"/>
+          <w:highlight w:val="white"/>
+          <w:lang w:val="en-US"/>
+        </w:rPr>
+        <w:t xml:space="preserve"> Email</w:t>
+      </w:r>
+    </w:p>
+    <w:p>
+      <w:pPr>
+        <w:spacing w:after="0" w:line="240" w:lineRule="auto"/>
+        <w:rPr>
+          <w:rFonts w:ascii="Consolas" w:hAnsi="Consolas" w:cs="Consolas"/>
+          <w:color w:val="000000"/>
+          <w:sz w:val="19"/>
+          <w:szCs w:val="19"/>
+          <w:highlight w:val="white"/>
+          <w:lang w:val="en-US"/>
+        </w:rPr>
+      </w:pPr>
+      <w:r>
+        <w:rPr>
+          <w:rFonts w:ascii="Consolas" w:hAnsi="Consolas" w:cs="Consolas"/>
+          <w:color w:val="0000FF"/>
+          <w:sz w:val="19"/>
+          <w:szCs w:val="19"/>
+          <w:highlight w:val="white"/>
+          <w:lang w:val="en-US"/>
+        </w:rPr>
+        <w:t>FROM</w:t>
+      </w:r>
+      <w:r>
+        <w:rPr>
+          <w:rFonts w:ascii="Consolas" w:hAnsi="Consolas" w:cs="Consolas"/>
+          <w:color w:val="000000"/>
+          <w:sz w:val="19"/>
+          <w:szCs w:val="19"/>
+          <w:highlight w:val="white"/>
+          <w:lang w:val="en-US"/>
+        </w:rPr>
+        <w:t xml:space="preserve"> Account</w:t>
+      </w:r>
+    </w:p>
+    <w:p>
+      <w:pPr>
+        <w:spacing w:after="0" w:line="240" w:lineRule="auto"/>
+        <w:rPr>
+          <w:rFonts w:ascii="Arial" w:eastAsia="Times New Roman" w:hAnsi="Arial" w:cs="Arial"/>
+          <w:b/>
+          <w:sz w:val="23"/>
+          <w:szCs w:val="23"/>
+          <w:lang w:eastAsia="nl-NL"/>
+        </w:rPr>
+      </w:pPr>
+      <w:r>
+        <w:rPr>
+          <w:rFonts w:ascii="Arial" w:eastAsia="Times New Roman" w:hAnsi="Arial" w:cs="Arial"/>
+          <w:b/>
+          <w:sz w:val="23"/>
+          <w:szCs w:val="23"/>
+          <w:lang w:eastAsia="nl-NL"/>
+        </w:rPr>
+        <w:t>(geeft lijst met accounts)</w:t>
+      </w:r>
+    </w:p>
+    <w:p>
+      <w:pPr>
+        <w:spacing w:after="0" w:line="240" w:lineRule="auto"/>
+        <w:rPr>
+          <w:rFonts w:ascii="Arial" w:eastAsia="Times New Roman" w:hAnsi="Arial" w:cs="Arial"/>
+          <w:b/>
+          <w:sz w:val="23"/>
+          <w:szCs w:val="23"/>
+          <w:lang w:eastAsia="nl-NL"/>
+        </w:rPr>
+      </w:pPr>
+      <w:r>
+        <w:rPr>
+          <w:rFonts w:ascii="Arial" w:eastAsia="Times New Roman" w:hAnsi="Arial" w:cs="Arial"/>
+          <w:b/>
+          <w:sz w:val="23"/>
+          <w:szCs w:val="23"/>
+          <w:lang w:eastAsia="nl-NL"/>
+        </w:rPr>
+        <w:t>(gebruiker klikt op een account)</w:t>
+      </w:r>
+    </w:p>
+    <w:p>
+      <w:pPr>
+        <w:autoSpaceDE w:val="0"/>
+        <w:autoSpaceDN w:val="0"/>
+        <w:adjustRightInd w:val="0"/>
+        <w:spacing w:after="0" w:line="240" w:lineRule="auto"/>
+        <w:rPr>
+          <w:rFonts w:ascii="Consolas" w:hAnsi="Consolas" w:cs="Consolas"/>
+          <w:color w:val="000000"/>
+          <w:sz w:val="19"/>
+          <w:szCs w:val="19"/>
+          <w:highlight w:val="white"/>
+          <w:lang w:val="en-US"/>
+        </w:rPr>
+      </w:pPr>
+      <w:r>
+        <w:rPr>
+          <w:rFonts w:ascii="Consolas" w:hAnsi="Consolas" w:cs="Consolas"/>
+          <w:color w:val="0000FF"/>
+          <w:sz w:val="19"/>
+          <w:szCs w:val="19"/>
+          <w:highlight w:val="white"/>
+          <w:lang w:val="en-US"/>
+        </w:rPr>
+        <w:t>SELECT</w:t>
+      </w:r>
+      <w:r>
+        <w:rPr>
+          <w:rFonts w:ascii="Consolas" w:hAnsi="Consolas" w:cs="Consolas"/>
+          <w:color w:val="000000"/>
+          <w:sz w:val="19"/>
+          <w:szCs w:val="19"/>
+          <w:highlight w:val="white"/>
+          <w:lang w:val="en-US"/>
+        </w:rPr>
+        <w:t xml:space="preserve"> </w:t>
+      </w:r>
+      <w:r>
+        <w:rPr>
+          <w:rFonts w:ascii="Consolas" w:hAnsi="Consolas" w:cs="Consolas"/>
+          <w:color w:val="FF00FF"/>
+          <w:sz w:val="19"/>
+          <w:szCs w:val="19"/>
+          <w:highlight w:val="white"/>
+          <w:lang w:val="en-US"/>
+        </w:rPr>
+        <w:t>program_name</w:t>
+      </w:r>
+    </w:p>
+    <w:p>
+      <w:pPr>
+        <w:autoSpaceDE w:val="0"/>
+        <w:autoSpaceDN w:val="0"/>
+        <w:adjustRightInd w:val="0"/>
+        <w:spacing w:after="0" w:line="240" w:lineRule="auto"/>
+        <w:rPr>
+          <w:rFonts w:ascii="Consolas" w:hAnsi="Consolas" w:cs="Consolas"/>
+          <w:color w:val="000000"/>
+          <w:sz w:val="19"/>
+          <w:szCs w:val="19"/>
+          <w:highlight w:val="white"/>
+          <w:lang w:val="en-US"/>
+        </w:rPr>
+      </w:pPr>
+      <w:r>
+        <w:rPr>
+          <w:rFonts w:ascii="Consolas" w:hAnsi="Consolas" w:cs="Consolas"/>
+          <w:color w:val="0000FF"/>
+          <w:sz w:val="19"/>
+          <w:szCs w:val="19"/>
+          <w:highlight w:val="white"/>
+          <w:lang w:val="en-US"/>
+        </w:rPr>
+        <w:t>FROM</w:t>
+      </w:r>
+      <w:r>
+        <w:rPr>
+          <w:rFonts w:ascii="Consolas" w:hAnsi="Consolas" w:cs="Consolas"/>
+          <w:color w:val="000000"/>
+          <w:sz w:val="19"/>
+          <w:szCs w:val="19"/>
+          <w:highlight w:val="white"/>
+          <w:lang w:val="en-US"/>
+        </w:rPr>
+        <w:t xml:space="preserve"> watched</w:t>
+      </w:r>
+    </w:p>
+    <w:p>
+      <w:pPr>
+        <w:autoSpaceDE w:val="0"/>
+        <w:autoSpaceDN w:val="0"/>
+        <w:adjustRightInd w:val="0"/>
+        <w:spacing w:after="0" w:line="240" w:lineRule="auto"/>
+        <w:rPr>
+          <w:rFonts w:ascii="Consolas" w:hAnsi="Consolas" w:cs="Consolas"/>
+          <w:color w:val="000000"/>
+          <w:sz w:val="19"/>
+          <w:szCs w:val="19"/>
+          <w:highlight w:val="white"/>
+          <w:lang w:val="en-US"/>
+        </w:rPr>
+      </w:pPr>
+      <w:r>
+        <w:rPr>
+          <w:rFonts w:ascii="Consolas" w:hAnsi="Consolas" w:cs="Consolas"/>
+          <w:color w:val="808080"/>
+          <w:sz w:val="19"/>
+          <w:szCs w:val="19"/>
+          <w:highlight w:val="white"/>
+          <w:lang w:val="en-US"/>
+        </w:rPr>
+        <w:t>JOIN</w:t>
+      </w:r>
+      <w:r>
+        <w:rPr>
+          <w:rFonts w:ascii="Consolas" w:hAnsi="Consolas" w:cs="Consolas"/>
+          <w:color w:val="000000"/>
+          <w:sz w:val="19"/>
+          <w:szCs w:val="19"/>
+          <w:highlight w:val="white"/>
+          <w:lang w:val="en-US"/>
+        </w:rPr>
+        <w:t xml:space="preserve"> </w:t>
+      </w:r>
+      <w:r>
+        <w:rPr>
+          <w:rFonts w:ascii="Consolas" w:hAnsi="Consolas" w:cs="Consolas"/>
+          <w:color w:val="0000FF"/>
+          <w:sz w:val="19"/>
+          <w:szCs w:val="19"/>
+          <w:highlight w:val="white"/>
+          <w:lang w:val="en-US"/>
+        </w:rPr>
+        <w:t>profile</w:t>
+      </w:r>
+      <w:r>
+        <w:rPr>
+          <w:rFonts w:ascii="Consolas" w:hAnsi="Consolas" w:cs="Consolas"/>
+          <w:color w:val="000000"/>
+          <w:sz w:val="19"/>
+          <w:szCs w:val="19"/>
+          <w:highlight w:val="white"/>
+          <w:lang w:val="en-US"/>
+        </w:rPr>
+        <w:t xml:space="preserve"> </w:t>
+      </w:r>
+      <w:r>
+        <w:rPr>
+          <w:rFonts w:ascii="Consolas" w:hAnsi="Consolas" w:cs="Consolas"/>
+          <w:color w:val="0000FF"/>
+          <w:sz w:val="19"/>
+          <w:szCs w:val="19"/>
+          <w:highlight w:val="white"/>
+          <w:lang w:val="en-US"/>
+        </w:rPr>
+        <w:t>ON</w:t>
+      </w:r>
+      <w:r>
+        <w:rPr>
+          <w:rFonts w:ascii="Consolas" w:hAnsi="Consolas" w:cs="Consolas"/>
+          <w:color w:val="000000"/>
+          <w:sz w:val="19"/>
+          <w:szCs w:val="19"/>
+          <w:highlight w:val="white"/>
+          <w:lang w:val="en-US"/>
+        </w:rPr>
+        <w:t xml:space="preserve"> watched</w:t>
+      </w:r>
+      <w:r>
+        <w:rPr>
+          <w:rFonts w:ascii="Consolas" w:hAnsi="Consolas" w:cs="Consolas"/>
+          <w:color w:val="808080"/>
+          <w:sz w:val="19"/>
+          <w:szCs w:val="19"/>
+          <w:highlight w:val="white"/>
+          <w:lang w:val="en-US"/>
+        </w:rPr>
+        <w:t>.</w:t>
+      </w:r>
+      <w:r>
+        <w:rPr>
+          <w:rFonts w:ascii="Consolas" w:hAnsi="Consolas" w:cs="Consolas"/>
+          <w:color w:val="000000"/>
+          <w:sz w:val="19"/>
+          <w:szCs w:val="19"/>
+          <w:highlight w:val="white"/>
+          <w:lang w:val="en-US"/>
+        </w:rPr>
+        <w:t xml:space="preserve">profile_id </w:t>
+      </w:r>
+      <w:r>
+        <w:rPr>
+          <w:rFonts w:ascii="Consolas" w:hAnsi="Consolas" w:cs="Consolas"/>
+          <w:color w:val="808080"/>
+          <w:sz w:val="19"/>
+          <w:szCs w:val="19"/>
+          <w:highlight w:val="white"/>
+          <w:lang w:val="en-US"/>
+        </w:rPr>
+        <w:t>=</w:t>
+      </w:r>
+      <w:r>
+        <w:rPr>
+          <w:rFonts w:ascii="Consolas" w:hAnsi="Consolas" w:cs="Consolas"/>
+          <w:color w:val="000000"/>
+          <w:sz w:val="19"/>
+          <w:szCs w:val="19"/>
+          <w:highlight w:val="white"/>
+          <w:lang w:val="en-US"/>
+        </w:rPr>
+        <w:t xml:space="preserve"> </w:t>
+      </w:r>
+      <w:r>
+        <w:rPr>
+          <w:rFonts w:ascii="Consolas" w:hAnsi="Consolas" w:cs="Consolas"/>
+          <w:color w:val="0000FF"/>
+          <w:sz w:val="19"/>
+          <w:szCs w:val="19"/>
+          <w:highlight w:val="white"/>
+          <w:lang w:val="en-US"/>
+        </w:rPr>
+        <w:t>profile</w:t>
+      </w:r>
+      <w:r>
+        <w:rPr>
+          <w:rFonts w:ascii="Consolas" w:hAnsi="Consolas" w:cs="Consolas"/>
+          <w:color w:val="808080"/>
+          <w:sz w:val="19"/>
+          <w:szCs w:val="19"/>
+          <w:highlight w:val="white"/>
+          <w:lang w:val="en-US"/>
+        </w:rPr>
+        <w:t>.</w:t>
+      </w:r>
+      <w:r>
+        <w:rPr>
+          <w:rFonts w:ascii="Consolas" w:hAnsi="Consolas" w:cs="Consolas"/>
+          <w:color w:val="000000"/>
+          <w:sz w:val="19"/>
+          <w:szCs w:val="19"/>
+          <w:highlight w:val="white"/>
+          <w:lang w:val="en-US"/>
+        </w:rPr>
+        <w:t>id</w:t>
+      </w:r>
+    </w:p>
+    <w:p>
+      <w:pPr>
+        <w:autoSpaceDE w:val="0"/>
+        <w:autoSpaceDN w:val="0"/>
+        <w:adjustRightInd w:val="0"/>
+        <w:spacing w:after="0" w:line="240" w:lineRule="auto"/>
+        <w:rPr>
+          <w:rFonts w:ascii="Consolas" w:hAnsi="Consolas" w:cs="Consolas"/>
+          <w:color w:val="000000"/>
+          <w:sz w:val="19"/>
+          <w:szCs w:val="19"/>
+          <w:highlight w:val="white"/>
+          <w:lang w:val="en-US"/>
+        </w:rPr>
+      </w:pPr>
+      <w:r>
+        <w:rPr>
+          <w:rFonts w:ascii="Consolas" w:hAnsi="Consolas" w:cs="Consolas"/>
+          <w:color w:val="808080"/>
+          <w:sz w:val="19"/>
+          <w:szCs w:val="19"/>
+          <w:highlight w:val="white"/>
+          <w:lang w:val="en-US"/>
+        </w:rPr>
+        <w:t>JOIN</w:t>
+      </w:r>
+      <w:r>
+        <w:rPr>
+          <w:rFonts w:ascii="Consolas" w:hAnsi="Consolas" w:cs="Consolas"/>
+          <w:color w:val="000000"/>
+          <w:sz w:val="19"/>
+          <w:szCs w:val="19"/>
+          <w:highlight w:val="white"/>
+          <w:lang w:val="en-US"/>
+        </w:rPr>
+        <w:t xml:space="preserve"> program </w:t>
+      </w:r>
+      <w:r>
+        <w:rPr>
+          <w:rFonts w:ascii="Consolas" w:hAnsi="Consolas" w:cs="Consolas"/>
+          <w:color w:val="0000FF"/>
+          <w:sz w:val="19"/>
+          <w:szCs w:val="19"/>
+          <w:highlight w:val="white"/>
+          <w:lang w:val="en-US"/>
+        </w:rPr>
+        <w:t>ON</w:t>
+      </w:r>
+      <w:r>
+        <w:rPr>
+          <w:rFonts w:ascii="Consolas" w:hAnsi="Consolas" w:cs="Consolas"/>
+          <w:color w:val="000000"/>
+          <w:sz w:val="19"/>
+          <w:szCs w:val="19"/>
+          <w:highlight w:val="white"/>
+          <w:lang w:val="en-US"/>
+        </w:rPr>
+        <w:t xml:space="preserve"> watched</w:t>
+      </w:r>
+      <w:r>
+        <w:rPr>
+          <w:rFonts w:ascii="Consolas" w:hAnsi="Consolas" w:cs="Consolas"/>
+          <w:color w:val="808080"/>
+          <w:sz w:val="19"/>
+          <w:szCs w:val="19"/>
+          <w:highlight w:val="white"/>
+          <w:lang w:val="en-US"/>
+        </w:rPr>
+        <w:t>.</w:t>
+      </w:r>
+      <w:r>
+        <w:rPr>
+          <w:rFonts w:ascii="Consolas" w:hAnsi="Consolas" w:cs="Consolas"/>
+          <w:color w:val="FF00FF"/>
+          <w:sz w:val="19"/>
+          <w:szCs w:val="19"/>
+          <w:highlight w:val="white"/>
+          <w:lang w:val="en-US"/>
+        </w:rPr>
+        <w:t>program_name</w:t>
+      </w:r>
+      <w:r>
+        <w:rPr>
+          <w:rFonts w:ascii="Consolas" w:hAnsi="Consolas" w:cs="Consolas"/>
+          <w:color w:val="000000"/>
+          <w:sz w:val="19"/>
+          <w:szCs w:val="19"/>
+          <w:highlight w:val="white"/>
+          <w:lang w:val="en-US"/>
+        </w:rPr>
+        <w:t xml:space="preserve"> </w:t>
+      </w:r>
+      <w:r>
+        <w:rPr>
+          <w:rFonts w:ascii="Consolas" w:hAnsi="Consolas" w:cs="Consolas"/>
+          <w:color w:val="808080"/>
+          <w:sz w:val="19"/>
+          <w:szCs w:val="19"/>
+          <w:highlight w:val="white"/>
+          <w:lang w:val="en-US"/>
+        </w:rPr>
+        <w:t>=</w:t>
+      </w:r>
+      <w:r>
+        <w:rPr>
+          <w:rFonts w:ascii="Consolas" w:hAnsi="Consolas" w:cs="Consolas"/>
+          <w:color w:val="000000"/>
+          <w:sz w:val="19"/>
+          <w:szCs w:val="19"/>
+          <w:highlight w:val="white"/>
+          <w:lang w:val="en-US"/>
+        </w:rPr>
+        <w:t xml:space="preserve"> program</w:t>
+      </w:r>
+      <w:r>
+        <w:rPr>
+          <w:rFonts w:ascii="Consolas" w:hAnsi="Consolas" w:cs="Consolas"/>
+          <w:color w:val="808080"/>
+          <w:sz w:val="19"/>
+          <w:szCs w:val="19"/>
+          <w:highlight w:val="white"/>
+          <w:lang w:val="en-US"/>
+        </w:rPr>
+        <w:t>.</w:t>
+      </w:r>
+      <w:r>
+        <w:rPr>
+          <w:rFonts w:ascii="Consolas" w:hAnsi="Consolas" w:cs="Consolas"/>
+          <w:color w:val="0000FF"/>
+          <w:sz w:val="19"/>
+          <w:szCs w:val="19"/>
+          <w:highlight w:val="white"/>
+          <w:lang w:val="en-US"/>
+        </w:rPr>
+        <w:t>name</w:t>
+      </w:r>
+    </w:p>
+    <w:p>
+      <w:pPr>
+        <w:autoSpaceDE w:val="0"/>
+        <w:autoSpaceDN w:val="0"/>
+        <w:adjustRightInd w:val="0"/>
+        <w:spacing w:after="0" w:line="240" w:lineRule="auto"/>
+        <w:rPr>
+          <w:rFonts w:ascii="Consolas" w:hAnsi="Consolas" w:cs="Consolas"/>
+          <w:color w:val="000000"/>
+          <w:sz w:val="19"/>
+          <w:szCs w:val="19"/>
+          <w:highlight w:val="white"/>
+          <w:lang w:val="en-US"/>
+        </w:rPr>
+      </w:pPr>
+      <w:r>
+        <w:rPr>
+          <w:rFonts w:ascii="Consolas" w:hAnsi="Consolas" w:cs="Consolas"/>
+          <w:color w:val="808080"/>
+          <w:sz w:val="19"/>
+          <w:szCs w:val="19"/>
+          <w:highlight w:val="white"/>
+          <w:lang w:val="en-US"/>
+        </w:rPr>
+        <w:t>JOIN</w:t>
+      </w:r>
+      <w:r>
+        <w:rPr>
+          <w:rFonts w:ascii="Consolas" w:hAnsi="Consolas" w:cs="Consolas"/>
+          <w:color w:val="000000"/>
+          <w:sz w:val="19"/>
+          <w:szCs w:val="19"/>
+          <w:highlight w:val="white"/>
+          <w:lang w:val="en-US"/>
+        </w:rPr>
+        <w:t xml:space="preserve"> account </w:t>
+      </w:r>
+      <w:r>
+        <w:rPr>
+          <w:rFonts w:ascii="Consolas" w:hAnsi="Consolas" w:cs="Consolas"/>
+          <w:color w:val="0000FF"/>
+          <w:sz w:val="19"/>
+          <w:szCs w:val="19"/>
+          <w:highlight w:val="white"/>
+          <w:lang w:val="en-US"/>
+        </w:rPr>
+        <w:t>ON</w:t>
+      </w:r>
+      <w:r>
+        <w:rPr>
+          <w:rFonts w:ascii="Consolas" w:hAnsi="Consolas" w:cs="Consolas"/>
+          <w:color w:val="000000"/>
+          <w:sz w:val="19"/>
+          <w:szCs w:val="19"/>
+          <w:highlight w:val="white"/>
+          <w:lang w:val="en-US"/>
+        </w:rPr>
+        <w:t xml:space="preserve"> </w:t>
+      </w:r>
+      <w:r>
+        <w:rPr>
+          <w:rFonts w:ascii="Consolas" w:hAnsi="Consolas" w:cs="Consolas"/>
+          <w:color w:val="0000FF"/>
+          <w:sz w:val="19"/>
+          <w:szCs w:val="19"/>
+          <w:highlight w:val="white"/>
+          <w:lang w:val="en-US"/>
+        </w:rPr>
+        <w:t>profile</w:t>
+      </w:r>
+      <w:r>
+        <w:rPr>
+          <w:rFonts w:ascii="Consolas" w:hAnsi="Consolas" w:cs="Consolas"/>
+          <w:color w:val="808080"/>
+          <w:sz w:val="19"/>
+          <w:szCs w:val="19"/>
+          <w:highlight w:val="white"/>
+          <w:lang w:val="en-US"/>
+        </w:rPr>
+        <w:t>.</w:t>
+      </w:r>
+      <w:r>
+        <w:rPr>
+          <w:rFonts w:ascii="Consolas" w:hAnsi="Consolas" w:cs="Consolas"/>
+          <w:color w:val="000000"/>
+          <w:sz w:val="19"/>
+          <w:szCs w:val="19"/>
+          <w:highlight w:val="white"/>
+          <w:lang w:val="en-US"/>
+        </w:rPr>
+        <w:t xml:space="preserve">subnumber </w:t>
+      </w:r>
+      <w:r>
+        <w:rPr>
+          <w:rFonts w:ascii="Consolas" w:hAnsi="Consolas" w:cs="Consolas"/>
+          <w:color w:val="808080"/>
+          <w:sz w:val="19"/>
+          <w:szCs w:val="19"/>
+          <w:highlight w:val="white"/>
+          <w:lang w:val="en-US"/>
+        </w:rPr>
+        <w:t>=</w:t>
+      </w:r>
+      <w:r>
+        <w:rPr>
+          <w:rFonts w:ascii="Consolas" w:hAnsi="Consolas" w:cs="Consolas"/>
+          <w:color w:val="000000"/>
+          <w:sz w:val="19"/>
+          <w:szCs w:val="19"/>
+          <w:highlight w:val="white"/>
+          <w:lang w:val="en-US"/>
+        </w:rPr>
+        <w:t xml:space="preserve"> account</w:t>
+      </w:r>
+      <w:r>
+        <w:rPr>
+          <w:rFonts w:ascii="Consolas" w:hAnsi="Consolas" w:cs="Consolas"/>
+          <w:color w:val="808080"/>
+          <w:sz w:val="19"/>
+          <w:szCs w:val="19"/>
+          <w:highlight w:val="white"/>
+          <w:lang w:val="en-US"/>
+        </w:rPr>
+        <w:t>.</w:t>
+      </w:r>
+      <w:r>
+        <w:rPr>
+          <w:rFonts w:ascii="Consolas" w:hAnsi="Consolas" w:cs="Consolas"/>
+          <w:color w:val="000000"/>
+          <w:sz w:val="19"/>
+          <w:szCs w:val="19"/>
+          <w:highlight w:val="white"/>
+          <w:lang w:val="en-US"/>
+        </w:rPr>
+        <w:t>subnumber</w:t>
+      </w:r>
+    </w:p>
+    <w:p>
+      <w:pPr>
+        <w:autoSpaceDE w:val="0"/>
+        <w:autoSpaceDN w:val="0"/>
+        <w:adjustRightInd w:val="0"/>
+        <w:spacing w:after="0" w:line="240" w:lineRule="auto"/>
+        <w:rPr>
+          <w:rFonts w:ascii="Consolas" w:hAnsi="Consolas" w:cs="Consolas"/>
+          <w:color w:val="000000"/>
+          <w:sz w:val="19"/>
+          <w:szCs w:val="19"/>
+          <w:highlight w:val="white"/>
+          <w:lang w:val="en-US"/>
+        </w:rPr>
+      </w:pPr>
+      <w:r>
+        <w:rPr>
+          <w:rFonts w:ascii="Consolas" w:hAnsi="Consolas" w:cs="Consolas"/>
+          <w:color w:val="0000FF"/>
+          <w:sz w:val="19"/>
+          <w:szCs w:val="19"/>
+          <w:highlight w:val="white"/>
+          <w:lang w:val="en-US"/>
+        </w:rPr>
+        <w:t>WHERE</w:t>
+      </w:r>
+      <w:r>
+        <w:rPr>
+          <w:rFonts w:ascii="Consolas" w:hAnsi="Consolas" w:cs="Consolas"/>
+          <w:color w:val="000000"/>
+          <w:sz w:val="19"/>
+          <w:szCs w:val="19"/>
+          <w:highlight w:val="white"/>
+          <w:lang w:val="en-US"/>
+        </w:rPr>
+        <w:t xml:space="preserve"> account</w:t>
+      </w:r>
+      <w:r>
+        <w:rPr>
+          <w:rFonts w:ascii="Consolas" w:hAnsi="Consolas" w:cs="Consolas"/>
+          <w:color w:val="808080"/>
+          <w:sz w:val="19"/>
+          <w:szCs w:val="19"/>
+          <w:highlight w:val="white"/>
+          <w:lang w:val="en-US"/>
+        </w:rPr>
+        <w:t>.</w:t>
+      </w:r>
+      <w:r>
+        <w:rPr>
+          <w:rFonts w:ascii="Consolas" w:hAnsi="Consolas" w:cs="Consolas"/>
+          <w:color w:val="000000"/>
+          <w:sz w:val="19"/>
+          <w:szCs w:val="19"/>
+          <w:highlight w:val="white"/>
+          <w:lang w:val="en-US"/>
+        </w:rPr>
+        <w:t xml:space="preserve">email </w:t>
+      </w:r>
+      <w:r>
+        <w:rPr>
+          <w:rFonts w:ascii="Consolas" w:hAnsi="Consolas" w:cs="Consolas"/>
+          <w:color w:val="808080"/>
+          <w:sz w:val="19"/>
+          <w:szCs w:val="19"/>
+          <w:highlight w:val="white"/>
+          <w:lang w:val="en-US"/>
+        </w:rPr>
+        <w:t>=</w:t>
+      </w:r>
+      <w:r>
+        <w:rPr>
+          <w:rFonts w:ascii="Consolas" w:hAnsi="Consolas" w:cs="Consolas"/>
+          <w:color w:val="000000"/>
+          <w:sz w:val="19"/>
+          <w:szCs w:val="19"/>
+          <w:highlight w:val="white"/>
+          <w:lang w:val="en-US"/>
+        </w:rPr>
+        <w:t xml:space="preserve"> </w:t>
+      </w:r>
+      <w:r>
+        <w:rPr>
+          <w:rFonts w:ascii="Consolas" w:hAnsi="Consolas" w:cs="Consolas"/>
+          <w:color w:val="FF0000"/>
+          <w:sz w:val="19"/>
+          <w:szCs w:val="19"/>
+          <w:highlight w:val="white"/>
+          <w:lang w:val="en-US"/>
+        </w:rPr>
+        <w:t>'userInput'</w:t>
+      </w:r>
+      <w:r>
+        <w:rPr>
+          <w:rFonts w:ascii="Consolas" w:hAnsi="Consolas" w:cs="Consolas"/>
+          <w:color w:val="000000"/>
+          <w:sz w:val="19"/>
+          <w:szCs w:val="19"/>
+          <w:highlight w:val="white"/>
+          <w:lang w:val="en-US"/>
+        </w:rPr>
+        <w:t xml:space="preserve"> </w:t>
+      </w:r>
+      <w:r>
+        <w:rPr>
+          <w:rFonts w:ascii="Consolas" w:hAnsi="Consolas" w:cs="Consolas"/>
+          <w:color w:val="808080"/>
+          <w:sz w:val="19"/>
+          <w:szCs w:val="19"/>
+          <w:highlight w:val="white"/>
+          <w:lang w:val="en-US"/>
+        </w:rPr>
+        <w:t>AND</w:t>
+      </w:r>
+      <w:r>
+        <w:rPr>
+          <w:rFonts w:ascii="Consolas" w:hAnsi="Consolas" w:cs="Consolas"/>
+          <w:color w:val="000000"/>
+          <w:sz w:val="19"/>
+          <w:szCs w:val="19"/>
+          <w:highlight w:val="white"/>
+          <w:lang w:val="en-US"/>
+        </w:rPr>
+        <w:t xml:space="preserve"> program</w:t>
+      </w:r>
+      <w:r>
+        <w:rPr>
+          <w:rFonts w:ascii="Consolas" w:hAnsi="Consolas" w:cs="Consolas"/>
+          <w:color w:val="808080"/>
+          <w:sz w:val="19"/>
+          <w:szCs w:val="19"/>
+          <w:highlight w:val="white"/>
+          <w:lang w:val="en-US"/>
+        </w:rPr>
+        <w:t>.</w:t>
+      </w:r>
+      <w:r>
+        <w:rPr>
+          <w:rFonts w:ascii="Consolas" w:hAnsi="Consolas" w:cs="Consolas"/>
+          <w:color w:val="000000"/>
+          <w:sz w:val="19"/>
+          <w:szCs w:val="19"/>
+          <w:highlight w:val="white"/>
+          <w:lang w:val="en-US"/>
+        </w:rPr>
+        <w:t xml:space="preserve">f_id </w:t>
+      </w:r>
+      <w:r>
+        <w:rPr>
+          <w:rFonts w:ascii="Consolas" w:hAnsi="Consolas" w:cs="Consolas"/>
+          <w:color w:val="808080"/>
+          <w:sz w:val="19"/>
+          <w:szCs w:val="19"/>
+          <w:highlight w:val="white"/>
+          <w:lang w:val="en-US"/>
+        </w:rPr>
+        <w:t>IS</w:t>
+      </w:r>
+      <w:r>
+        <w:rPr>
+          <w:rFonts w:ascii="Consolas" w:hAnsi="Consolas" w:cs="Consolas"/>
+          <w:color w:val="000000"/>
+          <w:sz w:val="19"/>
+          <w:szCs w:val="19"/>
+          <w:highlight w:val="white"/>
+          <w:lang w:val="en-US"/>
+        </w:rPr>
+        <w:t xml:space="preserve"> </w:t>
+      </w:r>
+      <w:r>
+        <w:rPr>
+          <w:rFonts w:ascii="Consolas" w:hAnsi="Consolas" w:cs="Consolas"/>
+          <w:color w:val="808080"/>
+          <w:sz w:val="19"/>
+          <w:szCs w:val="19"/>
+          <w:highlight w:val="white"/>
+          <w:lang w:val="en-US"/>
+        </w:rPr>
+        <w:t>NOT</w:t>
+      </w:r>
+      <w:r>
+        <w:rPr>
+          <w:rFonts w:ascii="Consolas" w:hAnsi="Consolas" w:cs="Consolas"/>
+          <w:color w:val="000000"/>
+          <w:sz w:val="19"/>
+          <w:szCs w:val="19"/>
+          <w:highlight w:val="white"/>
+          <w:lang w:val="en-US"/>
+        </w:rPr>
+        <w:t xml:space="preserve"> </w:t>
+      </w:r>
+      <w:r>
+        <w:rPr>
+          <w:rFonts w:ascii="Consolas" w:hAnsi="Consolas" w:cs="Consolas"/>
+          <w:color w:val="808080"/>
+          <w:sz w:val="19"/>
+          <w:szCs w:val="19"/>
+          <w:highlight w:val="white"/>
+          <w:lang w:val="en-US"/>
+        </w:rPr>
+        <w:t>NULL</w:t>
+      </w:r>
+    </w:p>
+    <w:p>
+      <w:pPr>
+        <w:autoSpaceDE w:val="0"/>
+        <w:autoSpaceDN w:val="0"/>
+        <w:adjustRightInd w:val="0"/>
+        <w:spacing w:after="0" w:line="240" w:lineRule="auto"/>
+        <w:rPr>
+          <w:rFonts w:ascii="Consolas" w:hAnsi="Consolas" w:cs="Consolas"/>
+          <w:color w:val="000000"/>
+          <w:sz w:val="19"/>
+          <w:szCs w:val="19"/>
+          <w:highlight w:val="white"/>
+        </w:rPr>
+      </w:pPr>
+      <w:r>
+        <w:rPr>
+          <w:rFonts w:ascii="Consolas" w:hAnsi="Consolas" w:cs="Consolas"/>
+          <w:color w:val="0000FF"/>
+          <w:sz w:val="19"/>
+          <w:szCs w:val="19"/>
+          <w:highlight w:val="white"/>
+        </w:rPr>
+        <w:t>GROUP</w:t>
+      </w:r>
+      <w:r>
+        <w:rPr>
+          <w:rFonts w:ascii="Consolas" w:hAnsi="Consolas" w:cs="Consolas"/>
+          <w:color w:val="000000"/>
+          <w:sz w:val="19"/>
+          <w:szCs w:val="19"/>
+          <w:highlight w:val="white"/>
+        </w:rPr>
+        <w:t xml:space="preserve"> </w:t>
+      </w:r>
+      <w:r>
+        <w:rPr>
+          <w:rFonts w:ascii="Consolas" w:hAnsi="Consolas" w:cs="Consolas"/>
+          <w:color w:val="0000FF"/>
+          <w:sz w:val="19"/>
+          <w:szCs w:val="19"/>
+          <w:highlight w:val="white"/>
+        </w:rPr>
+        <w:t>BY</w:t>
+      </w:r>
+      <w:r>
+        <w:rPr>
+          <w:rFonts w:ascii="Consolas" w:hAnsi="Consolas" w:cs="Consolas"/>
+          <w:color w:val="000000"/>
+          <w:sz w:val="19"/>
+          <w:szCs w:val="19"/>
+          <w:highlight w:val="white"/>
+        </w:rPr>
+        <w:t xml:space="preserve"> </w:t>
+      </w:r>
+      <w:proofErr w:type="spellStart"/>
+      <w:r>
+        <w:rPr>
+          <w:rFonts w:ascii="Consolas" w:hAnsi="Consolas" w:cs="Consolas"/>
+          <w:color w:val="000000"/>
+          <w:sz w:val="19"/>
+          <w:szCs w:val="19"/>
+          <w:highlight w:val="white"/>
+        </w:rPr>
+        <w:t>watched</w:t>
+      </w:r>
+      <w:r>
+        <w:rPr>
+          <w:rFonts w:ascii="Consolas" w:hAnsi="Consolas" w:cs="Consolas"/>
+          <w:color w:val="808080"/>
+          <w:sz w:val="19"/>
+          <w:szCs w:val="19"/>
+          <w:highlight w:val="white"/>
+        </w:rPr>
+        <w:t>.</w:t>
+      </w:r>
+      <w:r>
+        <w:rPr>
+          <w:rFonts w:ascii="Consolas" w:hAnsi="Consolas" w:cs="Consolas"/>
+          <w:color w:val="FF00FF"/>
+          <w:sz w:val="19"/>
+          <w:szCs w:val="19"/>
+          <w:highlight w:val="white"/>
+        </w:rPr>
+        <w:t>program_name</w:t>
+      </w:r>
+      <w:proofErr w:type="spellEnd"/>
+    </w:p>
+    <w:p>
+      <w:pPr>
+        <w:spacing w:after="0" w:line="240" w:lineRule="auto"/>
+        <w:rPr>
+          <w:rFonts w:ascii="Arial" w:eastAsia="Times New Roman" w:hAnsi="Arial" w:cs="Arial"/>
           <w:b/>
           <w:sz w:val="23"/>
           <w:szCs w:val="23"/>
@@ -1318,6 +2820,8 @@
           <w:lang w:eastAsia="nl-NL"/>
         </w:rPr>
       </w:pPr>
+      <w:bookmarkStart w:id="0" w:name="_GoBack"/>
+      <w:bookmarkEnd w:id="0"/>
     </w:p>
     <w:p>
       <w:pPr>

</xml_diff>